<commit_message>
"Metodologías ágiles de desarrollo software"
"Metodologías ágiles de desarrollo software" has been added in "MemoriaAlex".
</commit_message>
<xml_diff>
--- a/Memoria/MemoriaAlex.docx
+++ b/Memoria/MemoriaAlex.docx
@@ -1379,14 +1379,7 @@
           <w:b/>
           <w:sz w:val="36"/>
         </w:rPr>
-        <w:t>Back</w:t>
-      </w:r>
-      <w:r>
-        <w:rPr>
-          <w:b/>
-          <w:sz w:val="36"/>
-        </w:rPr>
-        <w:t>-end</w:t>
+        <w:t>Back-end</w:t>
       </w:r>
     </w:p>
     <w:p>
@@ -1699,15 +1692,7 @@
           <w:bCs/>
           <w:color w:val="000000"/>
         </w:rPr>
-        <w:t xml:space="preserve"> como el esqueleto en un desarrollo software</w:t>
-      </w:r>
-      <w:r>
-        <w:rPr>
-          <w:rFonts w:asciiTheme="minorHAnsi" w:hAnsiTheme="minorHAnsi" w:cstheme="minorHAnsi"/>
-          <w:bCs/>
-          <w:color w:val="000000"/>
-        </w:rPr>
-        <w:t xml:space="preserve">. </w:t>
+        <w:t xml:space="preserve"> como el esqueleto en un desarrollo software. </w:t>
       </w:r>
       <w:r>
         <w:rPr>
@@ -1835,23 +1820,7 @@
           <w:bCs/>
           <w:color w:val="000000"/>
         </w:rPr>
-        <w:t xml:space="preserve"> o facilitar la colaboración </w:t>
-      </w:r>
-      <w:r>
-        <w:rPr>
-          <w:rFonts w:asciiTheme="minorHAnsi" w:hAnsiTheme="minorHAnsi" w:cstheme="minorHAnsi"/>
-          <w:bCs/>
-          <w:color w:val="000000"/>
-        </w:rPr>
-        <w:t>y su mantenimiento en el futuro</w:t>
-      </w:r>
-      <w:r>
-        <w:rPr>
-          <w:rFonts w:asciiTheme="minorHAnsi" w:hAnsiTheme="minorHAnsi" w:cstheme="minorHAnsi"/>
-          <w:bCs/>
-          <w:color w:val="000000"/>
-        </w:rPr>
-        <w:t xml:space="preserve"> gracias a la estandarización servida por el </w:t>
+        <w:t xml:space="preserve"> o facilitar la colaboración y su mantenimiento en el futuro gracias a la estandarización servida por el </w:t>
       </w:r>
       <w:r>
         <w:rPr>
@@ -1956,14 +1925,7 @@
           <w:sz w:val="36"/>
         </w:rPr>
         <w:lastRenderedPageBreak/>
-        <w:t xml:space="preserve">Ionic </w:t>
-      </w:r>
-      <w:r>
-        <w:rPr>
-          <w:b/>
-          <w:sz w:val="36"/>
-        </w:rPr>
-        <w:t>Framework</w:t>
+        <w:t>Ionic Framework</w:t>
       </w:r>
     </w:p>
     <w:p>
@@ -2701,14 +2663,7 @@
           <w:b/>
           <w:sz w:val="36"/>
         </w:rPr>
-        <w:t>Metodolog</w:t>
-      </w:r>
-      <w:r>
-        <w:rPr>
-          <w:b/>
-          <w:sz w:val="36"/>
-        </w:rPr>
-        <w:t>ías de desarrollo software tradicionales</w:t>
+        <w:t>Metodologías de desarrollo software tradicionales</w:t>
       </w:r>
     </w:p>
     <w:p/>
@@ -2933,14 +2888,7 @@
           <w:b/>
           <w:sz w:val="28"/>
         </w:rPr>
-        <w:t>Metodolog</w:t>
-      </w:r>
-      <w:r>
-        <w:rPr>
-          <w:b/>
-          <w:sz w:val="28"/>
-        </w:rPr>
-        <w:t>ía de prototipos</w:t>
+        <w:t>Metodología de prototipos</w:t>
       </w:r>
     </w:p>
     <w:p>
@@ -3116,18 +3064,1255 @@
       <w:r>
         <w:t>se realizarán tantas veces como sean necesarias en el proyecto.</w:t>
       </w:r>
+    </w:p>
+    <w:p/>
+    <w:p/>
+    <w:p>
+      <w:pPr>
+        <w:rPr>
+          <w:b/>
+          <w:sz w:val="36"/>
+        </w:rPr>
+      </w:pPr>
+      <w:r>
+        <w:rPr>
+          <w:b/>
+          <w:sz w:val="36"/>
+        </w:rPr>
+        <w:t xml:space="preserve">Metodologías de desarrollo software </w:t>
+      </w:r>
+      <w:r>
+        <w:rPr>
+          <w:b/>
+          <w:sz w:val="36"/>
+        </w:rPr>
+        <w:t>ágiles</w:t>
+      </w:r>
+    </w:p>
+    <w:p>
+      <w:pPr>
+        <w:rPr>
+          <w:b/>
+        </w:rPr>
+      </w:pPr>
+    </w:p>
+    <w:p>
+      <w:r>
+        <w:t>Ha medida que ha avanzado el tiempo, han ido apareciendo nuevas metodologías de desarrollo del software. Desde principios de siglo, se han desarrollado las metodologías ágiles. Estas metodologías se basan principalmente en el trabajo mediante un número menor de documentación que en otras metodologías tradicionales.</w:t>
+      </w:r>
+    </w:p>
+    <w:p/>
+    <w:p>
+      <w:r>
+        <w:lastRenderedPageBreak/>
+        <w:t>Todas las metodologías ágiles se basan en un documento que reúne todos los principios que una metodología ágil debe seguir: el manifiesto ágil.</w:t>
+      </w:r>
+    </w:p>
+    <w:p/>
+    <w:p>
+      <w:pPr>
+        <w:rPr>
+          <w:b/>
+          <w:sz w:val="28"/>
+        </w:rPr>
+      </w:pPr>
+      <w:r>
+        <w:rPr>
+          <w:b/>
+          <w:sz w:val="28"/>
+        </w:rPr>
+        <w:t>Manifiesto ágil</w:t>
+      </w:r>
+    </w:p>
+    <w:p>
+      <w:pPr>
+        <w:rPr>
+          <w:b/>
+          <w:sz w:val="28"/>
+        </w:rPr>
+      </w:pPr>
+    </w:p>
+    <w:p>
+      <w:r>
+        <w:t xml:space="preserve">El manifiesto </w:t>
+      </w:r>
+      <w:r>
+        <w:t xml:space="preserve">ágil es el documento donde se reúnen los principios básicos de las metodologías de desarrollo ágiles. Estos principios se pueden resumir en los siguientes puntos: </w:t>
+      </w:r>
+    </w:p>
+    <w:p>
+      <w:pPr>
+        <w:pStyle w:val="Prrafodelista"/>
+        <w:numPr>
+          <w:ilvl w:val="0"/>
+          <w:numId w:val="4"/>
+        </w:numPr>
+      </w:pPr>
+      <w:r>
+        <w:rPr>
+          <w:b/>
+        </w:rPr>
+        <w:t>Equipo</w:t>
+      </w:r>
+      <w:r>
+        <w:t>. El desarrollo software se trata de una tarea humana, por lo que el trabajo del equipo es fundamental en este desarrollo. Crear un buen equipo de trabajo y un buen entorno es un principio básico en el desarrollo software.</w:t>
+      </w:r>
+    </w:p>
+    <w:p>
+      <w:pPr>
+        <w:pStyle w:val="Prrafodelista"/>
+        <w:numPr>
+          <w:ilvl w:val="0"/>
+          <w:numId w:val="4"/>
+        </w:numPr>
+      </w:pPr>
+      <w:r>
+        <w:rPr>
+          <w:b/>
+        </w:rPr>
+        <w:t>Software funcional</w:t>
+      </w:r>
+      <w:r>
+        <w:t>.</w:t>
+      </w:r>
+      <w:r>
+        <w:t xml:space="preserve"> La documentación en los proyectos debe ser reducida al máximo, solo se debe documentar lo imprescindible. De esta manera, el costo de tiempo para documentar disminuye notablemente.</w:t>
+      </w:r>
+    </w:p>
+    <w:p>
+      <w:pPr>
+        <w:pStyle w:val="Prrafodelista"/>
+        <w:numPr>
+          <w:ilvl w:val="0"/>
+          <w:numId w:val="4"/>
+        </w:numPr>
+      </w:pPr>
+      <w:r>
+        <w:rPr>
+          <w:b/>
+        </w:rPr>
+        <w:t>Cliente</w:t>
+      </w:r>
+      <w:r>
+        <w:t>.</w:t>
+      </w:r>
+      <w:r>
+        <w:t xml:space="preserve"> En las metodologías ágiles, el cliente es una pieza fundamental a la hora del desarrollo. La colaboración del cliente debe existir desde el principio hasta el final del proyecto.</w:t>
+      </w:r>
+    </w:p>
+    <w:p>
+      <w:pPr>
+        <w:pStyle w:val="Prrafodelista"/>
+        <w:numPr>
+          <w:ilvl w:val="0"/>
+          <w:numId w:val="4"/>
+        </w:numPr>
+      </w:pPr>
+      <w:r>
+        <w:rPr>
+          <w:b/>
+        </w:rPr>
+        <w:t>Cambio</w:t>
+      </w:r>
+      <w:r>
+        <w:t>.</w:t>
+      </w:r>
+      <w:r>
+        <w:t xml:space="preserve"> Todo desarrollo software es, y debe ser siempre susceptible al cambio</w:t>
+      </w:r>
+      <w:r>
+        <w:t>. Es imprescindible que se vayan produciendo cambios durante el desarrollo del software.</w:t>
+      </w:r>
+    </w:p>
+    <w:p/>
+    <w:p>
+      <w:r>
+        <w:t>A continuación, se encuentran las principales metodologías de desarrollo software ágiles que siguen los principios del manifiesto ágil.</w:t>
+      </w:r>
+    </w:p>
+    <w:p/>
+    <w:p/>
+    <w:p>
+      <w:pPr>
+        <w:rPr>
+          <w:b/>
+          <w:sz w:val="28"/>
+        </w:rPr>
+      </w:pPr>
+      <w:r>
+        <w:rPr>
+          <w:b/>
+          <w:sz w:val="28"/>
+        </w:rPr>
+        <w:t>Metodología Kanban</w:t>
+      </w:r>
+    </w:p>
+    <w:p>
+      <w:pPr>
+        <w:rPr>
+          <w:b/>
+          <w:sz w:val="28"/>
+        </w:rPr>
+      </w:pPr>
+    </w:p>
+    <w:p>
+      <w:r>
+        <w:t>La metodología Kanban se trata de una metodología japonesa, esta metodología se basa en fundamentalmente en el etiquetado de los procesos.</w:t>
+      </w:r>
+    </w:p>
+    <w:p/>
+    <w:p>
+      <w:r>
+        <w:t>Se trata de una metodología muy simple de implementar. Sus principios básicos son:</w:t>
+      </w:r>
+    </w:p>
+    <w:p>
+      <w:pPr>
+        <w:pStyle w:val="Prrafodelista"/>
+        <w:numPr>
+          <w:ilvl w:val="0"/>
+          <w:numId w:val="3"/>
+        </w:numPr>
+      </w:pPr>
+      <w:r>
+        <w:rPr>
+          <w:b/>
+        </w:rPr>
+        <w:t xml:space="preserve">Calidad. </w:t>
+      </w:r>
+      <w:r>
+        <w:t>La metodología Kanban antepone la calidad a la velocidad. Es muy importante desarrollar un producto de calidad desde el comienzo.</w:t>
+      </w:r>
+    </w:p>
+    <w:p>
+      <w:pPr>
+        <w:pStyle w:val="Prrafodelista"/>
+        <w:numPr>
+          <w:ilvl w:val="0"/>
+          <w:numId w:val="3"/>
+        </w:numPr>
+      </w:pPr>
+      <w:r>
+        <w:rPr>
+          <w:b/>
+        </w:rPr>
+        <w:t>Esfuerzo necesario.</w:t>
+      </w:r>
+      <w:r>
+        <w:t xml:space="preserve"> En esta metodología se debe omitir todo trabajo que no sea necesario. Solo lo necesario y requerido es lo que se debe hacer, de esta manera se ofrece una calidad mayor de producto y se optimizan costos y tiempo.</w:t>
+      </w:r>
+    </w:p>
+    <w:p>
+      <w:pPr>
+        <w:pStyle w:val="Prrafodelista"/>
+        <w:numPr>
+          <w:ilvl w:val="0"/>
+          <w:numId w:val="3"/>
+        </w:numPr>
+      </w:pPr>
+      <w:r>
+        <w:rPr>
+          <w:b/>
+        </w:rPr>
+        <w:t>Adaptabilidad.</w:t>
+      </w:r>
+      <w:r>
+        <w:t xml:space="preserve"> La metodología Kanban no es únicamente una metodología de desarrollo software, también se puede aplicar a otros sectores.</w:t>
+      </w:r>
+    </w:p>
+    <w:p>
+      <w:pPr>
+        <w:pStyle w:val="Prrafodelista"/>
+        <w:numPr>
+          <w:ilvl w:val="0"/>
+          <w:numId w:val="3"/>
+        </w:numPr>
+      </w:pPr>
+      <w:r>
+        <w:rPr>
+          <w:b/>
+        </w:rPr>
+        <w:t>Flexibilidad.</w:t>
+      </w:r>
+      <w:r>
+        <w:t xml:space="preserve"> En el desarrollo mediante la metodología Kanban no es necesario seguir una línea de trabajo, por lo que se pueden priorizar las tareas y solucionar imprevistos de manera más dinámica.</w:t>
+      </w:r>
+    </w:p>
+    <w:p/>
+    <w:p/>
+    <w:p>
+      <w:r>
+        <w:lastRenderedPageBreak/>
+        <w:t>A la hora de diseñar un tablero kanban para añadir las etiquetas de los procesos, se deben seguir los siguientes pasos:</w:t>
+      </w:r>
+    </w:p>
+    <w:p>
+      <w:pPr>
+        <w:pStyle w:val="Prrafodelista"/>
+        <w:numPr>
+          <w:ilvl w:val="0"/>
+          <w:numId w:val="7"/>
+        </w:numPr>
+      </w:pPr>
+      <w:r>
+        <w:t>Crear el tablero y seccionar mediante columnas cada proceso. Es muy común el uso de tres columnas: “To do”, “Doing” y “Done”.</w:t>
+      </w:r>
+    </w:p>
+    <w:p>
+      <w:pPr>
+        <w:pStyle w:val="Prrafodelista"/>
+        <w:numPr>
+          <w:ilvl w:val="0"/>
+          <w:numId w:val="7"/>
+        </w:numPr>
+      </w:pPr>
+      <w:r>
+        <w:t>Se debe asignar una estimación de horas a cada tarea.</w:t>
+      </w:r>
+    </w:p>
+    <w:p>
+      <w:pPr>
+        <w:pStyle w:val="Prrafodelista"/>
+        <w:numPr>
+          <w:ilvl w:val="0"/>
+          <w:numId w:val="7"/>
+        </w:numPr>
+      </w:pPr>
+      <w:r>
+        <w:t>Las tareas deben seguir el orden, por lo que no se hace una tarea hasta que la de arriba del tablero ya se haya realizado. De esta manera se priorizan tareas.</w:t>
+      </w:r>
+    </w:p>
+    <w:p>
+      <w:pPr>
+        <w:pStyle w:val="Prrafodelista"/>
+        <w:numPr>
+          <w:ilvl w:val="0"/>
+          <w:numId w:val="7"/>
+        </w:numPr>
+      </w:pPr>
+      <w:r>
+        <w:t>Es muy recomendable establecer reglas de desarrollo en otra de las columnas para que todo el equipo las siga a la hora de realizar procesos.</w:t>
+      </w:r>
+    </w:p>
+    <w:p/>
+    <w:p/>
+    <w:p>
+      <w:pPr>
+        <w:rPr>
+          <w:b/>
+          <w:sz w:val="28"/>
+        </w:rPr>
+      </w:pPr>
+      <w:r>
+        <w:rPr>
+          <w:b/>
+          <w:sz w:val="28"/>
+        </w:rPr>
+        <w:t xml:space="preserve">Metodología </w:t>
+      </w:r>
+      <w:r>
+        <w:rPr>
+          <w:b/>
+          <w:sz w:val="28"/>
+        </w:rPr>
+        <w:t>Extreme Programming</w:t>
+      </w:r>
+    </w:p>
+    <w:p>
+      <w:pPr>
+        <w:rPr>
+          <w:b/>
+          <w:sz w:val="28"/>
+        </w:rPr>
+      </w:pPr>
+    </w:p>
+    <w:p>
+      <w:r>
+        <w:t xml:space="preserve">La metodología </w:t>
+      </w:r>
+      <w:r>
+        <w:rPr>
+          <w:i/>
+        </w:rPr>
+        <w:t xml:space="preserve">Extreme Programming </w:t>
+      </w:r>
+      <w:r>
+        <w:t>(XP) es una de las metodologías ágiles más famosa actualmente, esto es debido a la gran capacidad de adaptación frente a imprevistos que posee.</w:t>
+      </w:r>
+    </w:p>
+    <w:p>
+      <w:r>
+        <w:t>Esta metodología no plantea una recogida inicial de requisitos</w:t>
+      </w:r>
+      <w:r>
+        <w:t>,</w:t>
+      </w:r>
+      <w:r>
+        <w:t xml:space="preserve"> sino que recomienda seguir el desarrollo según van apareciendo los requisitos sobre la marcha.</w:t>
+      </w:r>
+    </w:p>
+    <w:p/>
+    <w:p>
+      <w:r>
+        <w:t>Los valores fundamentales de la metodología XP son los siguientes:</w:t>
+      </w:r>
+    </w:p>
+    <w:p>
+      <w:pPr>
+        <w:pStyle w:val="Prrafodelista"/>
+        <w:numPr>
+          <w:ilvl w:val="0"/>
+          <w:numId w:val="4"/>
+        </w:numPr>
+      </w:pPr>
+      <w:r>
+        <w:rPr>
+          <w:b/>
+        </w:rPr>
+        <w:t xml:space="preserve">Comunicación. </w:t>
+      </w:r>
+      <w:r>
+        <w:t>La comunicación con el cliente es esencial en el desarrollo del software. De la misma manera, el equipo debe tener una buena comunicación para avanzar correctamente en el proyecto.</w:t>
+      </w:r>
+    </w:p>
+    <w:p>
+      <w:pPr>
+        <w:pStyle w:val="Prrafodelista"/>
+        <w:numPr>
+          <w:ilvl w:val="0"/>
+          <w:numId w:val="4"/>
+        </w:numPr>
+      </w:pPr>
+      <w:r>
+        <w:rPr>
+          <w:b/>
+        </w:rPr>
+        <w:t>Simplicidad.</w:t>
+      </w:r>
+      <w:r>
+        <w:t xml:space="preserve"> Se trata del principal valor de la metodología </w:t>
+      </w:r>
+      <w:r>
+        <w:rPr>
+          <w:i/>
+        </w:rPr>
+        <w:t>Extreme Programming</w:t>
+      </w:r>
+      <w:r>
+        <w:t xml:space="preserve">, </w:t>
+      </w:r>
+      <w:r>
+        <w:t>es necesario realizar las tareas de manera simple para dotar de velocidad al proyecto. Para esto, es muy importante codificar de manera limpia y documentar únicamente sobre este código fuente para ahorrar tiempo.</w:t>
+      </w:r>
+    </w:p>
+    <w:p>
+      <w:pPr>
+        <w:pStyle w:val="Prrafodelista"/>
+        <w:numPr>
+          <w:ilvl w:val="0"/>
+          <w:numId w:val="4"/>
+        </w:numPr>
+      </w:pPr>
+      <w:r>
+        <w:rPr>
+          <w:b/>
+        </w:rPr>
+        <w:t xml:space="preserve">Retroalimentación. </w:t>
+      </w:r>
+      <w:r>
+        <w:t>El cliente se encuentra activo en el proyecto, de tal manera que durante el desarrollo de este se van corrigiendo, agregando o eliminando facetas. Esto facilita la retroalimentación del proyecto.</w:t>
+      </w:r>
+    </w:p>
+    <w:p>
+      <w:pPr>
+        <w:pStyle w:val="Prrafodelista"/>
+        <w:numPr>
+          <w:ilvl w:val="0"/>
+          <w:numId w:val="4"/>
+        </w:numPr>
+      </w:pPr>
+      <w:r>
+        <w:rPr>
+          <w:b/>
+        </w:rPr>
+        <w:t>Pruebas.</w:t>
+      </w:r>
+      <w:r>
+        <w:t xml:space="preserve"> La inclusión de pruebas unitarias es fundamental en esta metodología ya que facilita el desarrollo y ayuda con el punto anterior.</w:t>
+      </w:r>
+    </w:p>
+    <w:p/>
+    <w:p/>
+    <w:p>
+      <w:pPr>
+        <w:rPr>
+          <w:b/>
+          <w:sz w:val="28"/>
+        </w:rPr>
+      </w:pPr>
+      <w:r>
+        <w:rPr>
+          <w:b/>
+          <w:sz w:val="28"/>
+        </w:rPr>
+        <w:t xml:space="preserve">Metodología </w:t>
+      </w:r>
+      <w:r>
+        <w:rPr>
+          <w:b/>
+          <w:sz w:val="28"/>
+        </w:rPr>
+        <w:t>Scrum</w:t>
+      </w:r>
+    </w:p>
+    <w:p>
+      <w:pPr>
+        <w:pStyle w:val="text-justify"/>
+        <w:spacing w:before="0" w:beforeAutospacing="0"/>
+        <w:rPr>
+          <w:rFonts w:asciiTheme="minorHAnsi" w:hAnsiTheme="minorHAnsi" w:cstheme="minorHAnsi"/>
+          <w:bCs/>
+          <w:color w:val="000000"/>
+        </w:rPr>
+      </w:pPr>
+    </w:p>
+    <w:p>
+      <w:pPr>
+        <w:pStyle w:val="text-justify"/>
+        <w:spacing w:before="0" w:beforeAutospacing="0"/>
+        <w:rPr>
+          <w:rFonts w:asciiTheme="minorHAnsi" w:hAnsiTheme="minorHAnsi" w:cstheme="minorHAnsi"/>
+          <w:bCs/>
+          <w:color w:val="000000"/>
+        </w:rPr>
+      </w:pPr>
+      <w:r>
+        <w:rPr>
+          <w:rFonts w:asciiTheme="minorHAnsi" w:hAnsiTheme="minorHAnsi" w:cstheme="minorHAnsi"/>
+          <w:bCs/>
+          <w:color w:val="000000"/>
+        </w:rPr>
+        <w:t xml:space="preserve">Esta metodología ha sido la elegida por el equipo de desarrollo de este trabajo de fin de grado. Además, hemos incluido algunas ideas de otras metodologías como el tablero </w:t>
+      </w:r>
+      <w:r>
+        <w:rPr>
+          <w:rFonts w:asciiTheme="minorHAnsi" w:hAnsiTheme="minorHAnsi" w:cstheme="minorHAnsi"/>
+          <w:bCs/>
+          <w:i/>
+          <w:color w:val="000000"/>
+        </w:rPr>
+        <w:t xml:space="preserve">Kanban. </w:t>
+      </w:r>
+    </w:p>
+    <w:p>
+      <w:pPr>
+        <w:pStyle w:val="text-justify"/>
+        <w:spacing w:before="0" w:beforeAutospacing="0"/>
+        <w:rPr>
+          <w:rFonts w:asciiTheme="minorHAnsi" w:hAnsiTheme="minorHAnsi" w:cstheme="minorHAnsi"/>
+          <w:bCs/>
+          <w:color w:val="000000"/>
+        </w:rPr>
+      </w:pPr>
+      <w:r>
+        <w:rPr>
+          <w:rFonts w:asciiTheme="minorHAnsi" w:hAnsiTheme="minorHAnsi" w:cstheme="minorHAnsi"/>
+          <w:bCs/>
+          <w:color w:val="000000"/>
+        </w:rPr>
+        <w:t>La metodología Scrum se trata de una metodología en la que se aplican un conjunto de buenas prácticas para trabajar colaborativamente en equipo. Está especialmente diseñado para proyectos en los que se necesita obtener rápidamente resultados y donde los requisitos son muy cambiantes o poco definidos.</w:t>
+      </w:r>
+    </w:p>
+    <w:p>
+      <w:pPr>
+        <w:pStyle w:val="text-justify"/>
+        <w:spacing w:before="0" w:beforeAutospacing="0"/>
+        <w:rPr>
+          <w:rFonts w:asciiTheme="minorHAnsi" w:hAnsiTheme="minorHAnsi" w:cstheme="minorHAnsi"/>
+          <w:bCs/>
+          <w:color w:val="000000"/>
+        </w:rPr>
+      </w:pPr>
+      <w:r>
+        <w:rPr>
+          <w:rFonts w:asciiTheme="minorHAnsi" w:hAnsiTheme="minorHAnsi" w:cstheme="minorHAnsi"/>
+          <w:bCs/>
+          <w:color w:val="000000"/>
+        </w:rPr>
+        <w:lastRenderedPageBreak/>
+        <w:t>Un desarrollo Scrum cuenta con las siguientes características:</w:t>
+      </w:r>
+    </w:p>
+    <w:p>
+      <w:pPr>
+        <w:pStyle w:val="text-justify"/>
+        <w:numPr>
+          <w:ilvl w:val="0"/>
+          <w:numId w:val="3"/>
+        </w:numPr>
+        <w:spacing w:before="0" w:beforeAutospacing="0"/>
+        <w:rPr>
+          <w:rFonts w:asciiTheme="minorHAnsi" w:hAnsiTheme="minorHAnsi" w:cstheme="minorHAnsi"/>
+          <w:bCs/>
+          <w:color w:val="000000"/>
+        </w:rPr>
+      </w:pPr>
+      <w:r>
+        <w:rPr>
+          <w:rFonts w:asciiTheme="minorHAnsi" w:hAnsiTheme="minorHAnsi" w:cstheme="minorHAnsi"/>
+          <w:b/>
+          <w:bCs/>
+          <w:color w:val="000000"/>
+        </w:rPr>
+        <w:t xml:space="preserve">Desarrollo incremental. </w:t>
+      </w:r>
+      <w:r>
+        <w:rPr>
+          <w:rFonts w:asciiTheme="minorHAnsi" w:hAnsiTheme="minorHAnsi" w:cstheme="minorHAnsi"/>
+          <w:bCs/>
+          <w:color w:val="000000"/>
+        </w:rPr>
+        <w:t>En Scrum el desarrollo va aumentando con el tiempo, sin importar el orden en el cual se realicen los procesos.</w:t>
+      </w:r>
+    </w:p>
+    <w:p>
+      <w:pPr>
+        <w:pStyle w:val="text-justify"/>
+        <w:numPr>
+          <w:ilvl w:val="0"/>
+          <w:numId w:val="3"/>
+        </w:numPr>
+        <w:spacing w:before="0" w:beforeAutospacing="0"/>
+        <w:rPr>
+          <w:rFonts w:asciiTheme="minorHAnsi" w:hAnsiTheme="minorHAnsi" w:cstheme="minorHAnsi"/>
+          <w:bCs/>
+          <w:color w:val="000000"/>
+        </w:rPr>
+      </w:pPr>
+      <w:r>
+        <w:rPr>
+          <w:rFonts w:asciiTheme="minorHAnsi" w:hAnsiTheme="minorHAnsi" w:cstheme="minorHAnsi"/>
+          <w:b/>
+          <w:bCs/>
+          <w:color w:val="000000"/>
+        </w:rPr>
+        <w:t>Calidad del equipo.</w:t>
+      </w:r>
+      <w:r>
+        <w:rPr>
+          <w:rFonts w:asciiTheme="minorHAnsi" w:hAnsiTheme="minorHAnsi" w:cstheme="minorHAnsi"/>
+          <w:bCs/>
+          <w:color w:val="000000"/>
+        </w:rPr>
+        <w:t xml:space="preserve"> </w:t>
+      </w:r>
+      <w:r>
+        <w:rPr>
+          <w:rFonts w:asciiTheme="minorHAnsi" w:hAnsiTheme="minorHAnsi" w:cstheme="minorHAnsi"/>
+          <w:bCs/>
+          <w:color w:val="000000"/>
+        </w:rPr>
+        <w:t>La calidad del producto depende de la auto-organización y conocimiento de las personas que forman el equipo.</w:t>
+      </w:r>
+    </w:p>
+    <w:p>
+      <w:pPr>
+        <w:pStyle w:val="text-justify"/>
+        <w:numPr>
+          <w:ilvl w:val="0"/>
+          <w:numId w:val="3"/>
+        </w:numPr>
+        <w:spacing w:before="0" w:beforeAutospacing="0"/>
+        <w:rPr>
+          <w:rFonts w:asciiTheme="minorHAnsi" w:hAnsiTheme="minorHAnsi" w:cstheme="minorHAnsi"/>
+          <w:bCs/>
+          <w:color w:val="000000"/>
+        </w:rPr>
+      </w:pPr>
+      <w:r>
+        <w:rPr>
+          <w:rFonts w:asciiTheme="minorHAnsi" w:hAnsiTheme="minorHAnsi" w:cstheme="minorHAnsi"/>
+          <w:b/>
+          <w:bCs/>
+          <w:color w:val="000000"/>
+        </w:rPr>
+        <w:t>Prioridades.</w:t>
+      </w:r>
+      <w:r>
+        <w:rPr>
+          <w:rFonts w:asciiTheme="minorHAnsi" w:hAnsiTheme="minorHAnsi" w:cstheme="minorHAnsi"/>
+          <w:bCs/>
+          <w:color w:val="000000"/>
+        </w:rPr>
+        <w:t xml:space="preserve"> Si un proceso necesita realizarse antes que un proceso anterior por necesidades del proyecto se realiza.</w:t>
+      </w:r>
+    </w:p>
+    <w:p>
+      <w:pPr>
+        <w:pStyle w:val="text-justify"/>
+        <w:numPr>
+          <w:ilvl w:val="0"/>
+          <w:numId w:val="3"/>
+        </w:numPr>
+        <w:spacing w:before="0" w:beforeAutospacing="0"/>
+        <w:rPr>
+          <w:rFonts w:asciiTheme="minorHAnsi" w:hAnsiTheme="minorHAnsi" w:cstheme="minorHAnsi"/>
+          <w:bCs/>
+          <w:color w:val="000000"/>
+        </w:rPr>
+      </w:pPr>
+      <w:r>
+        <w:rPr>
+          <w:rFonts w:asciiTheme="minorHAnsi" w:hAnsiTheme="minorHAnsi" w:cstheme="minorHAnsi"/>
+          <w:b/>
+          <w:bCs/>
+          <w:color w:val="000000"/>
+        </w:rPr>
+        <w:t xml:space="preserve">Comunicación. </w:t>
+      </w:r>
+      <w:r>
+        <w:rPr>
+          <w:rFonts w:asciiTheme="minorHAnsi" w:hAnsiTheme="minorHAnsi" w:cstheme="minorHAnsi"/>
+          <w:bCs/>
+          <w:color w:val="000000"/>
+        </w:rPr>
+        <w:t>Los miembros del equipo deben estar en comunicación constantemente durante el proyecto.</w:t>
+      </w:r>
+    </w:p>
+    <w:p>
+      <w:pPr>
+        <w:pStyle w:val="text-justify"/>
+        <w:spacing w:before="0" w:beforeAutospacing="0"/>
+        <w:rPr>
+          <w:rFonts w:asciiTheme="minorHAnsi" w:hAnsiTheme="minorHAnsi" w:cstheme="minorHAnsi"/>
+          <w:bCs/>
+          <w:color w:val="000000"/>
+        </w:rPr>
+      </w:pPr>
+      <w:r>
+        <w:rPr>
+          <w:rFonts w:asciiTheme="minorHAnsi" w:hAnsiTheme="minorHAnsi" w:cstheme="minorHAnsi"/>
+          <w:bCs/>
+          <w:color w:val="000000"/>
+        </w:rPr>
+        <w:t>Los procesos de la metodología Scrum son los siguientes:</w:t>
+      </w:r>
+    </w:p>
+    <w:p>
+      <w:pPr>
+        <w:pStyle w:val="text-justify"/>
+        <w:numPr>
+          <w:ilvl w:val="0"/>
+          <w:numId w:val="3"/>
+        </w:numPr>
+        <w:spacing w:before="0" w:beforeAutospacing="0"/>
+        <w:rPr>
+          <w:rFonts w:asciiTheme="minorHAnsi" w:hAnsiTheme="minorHAnsi" w:cstheme="minorHAnsi"/>
+          <w:bCs/>
+          <w:color w:val="000000"/>
+        </w:rPr>
+      </w:pPr>
+      <w:r>
+        <w:rPr>
+          <w:rFonts w:asciiTheme="minorHAnsi" w:hAnsiTheme="minorHAnsi" w:cstheme="minorHAnsi"/>
+          <w:b/>
+          <w:bCs/>
+          <w:color w:val="000000"/>
+        </w:rPr>
+        <w:t>Product Backlog.</w:t>
+      </w:r>
+      <w:r>
+        <w:rPr>
+          <w:rFonts w:asciiTheme="minorHAnsi" w:hAnsiTheme="minorHAnsi" w:cstheme="minorHAnsi"/>
+          <w:bCs/>
+          <w:color w:val="000000"/>
+        </w:rPr>
+        <w:t xml:space="preserve"> Se trata de una lista de funcionalidades que se deben desarrollar para el producto. Debe estar ordenado de mayor a menor prioridad.</w:t>
+      </w:r>
+    </w:p>
+    <w:p>
+      <w:pPr>
+        <w:pStyle w:val="text-justify"/>
+        <w:spacing w:before="0" w:beforeAutospacing="0"/>
+        <w:ind w:left="720"/>
+        <w:rPr>
+          <w:rFonts w:asciiTheme="minorHAnsi" w:hAnsiTheme="minorHAnsi" w:cstheme="minorHAnsi"/>
+          <w:bCs/>
+          <w:color w:val="000000"/>
+        </w:rPr>
+      </w:pPr>
+      <w:r>
+        <w:rPr>
+          <w:rFonts w:asciiTheme="minorHAnsi" w:hAnsiTheme="minorHAnsi" w:cstheme="minorHAnsi"/>
+          <w:bCs/>
+          <w:color w:val="000000"/>
+        </w:rPr>
+        <w:t xml:space="preserve">Para realizar nuestro Product Backlog, hemos utilizado la herramienta online </w:t>
+      </w:r>
+      <w:r>
+        <w:rPr>
+          <w:rFonts w:asciiTheme="minorHAnsi" w:hAnsiTheme="minorHAnsi" w:cstheme="minorHAnsi"/>
+          <w:b/>
+          <w:bCs/>
+          <w:i/>
+          <w:color w:val="000000"/>
+        </w:rPr>
+        <w:t>Trello</w:t>
+      </w:r>
+      <w:r>
+        <w:rPr>
+          <w:rFonts w:asciiTheme="minorHAnsi" w:hAnsiTheme="minorHAnsi" w:cstheme="minorHAnsi"/>
+          <w:bCs/>
+          <w:i/>
+          <w:color w:val="000000"/>
+        </w:rPr>
+        <w:t>.</w:t>
+      </w:r>
+    </w:p>
+    <w:p>
+      <w:pPr>
+        <w:pStyle w:val="text-justify"/>
+        <w:numPr>
+          <w:ilvl w:val="0"/>
+          <w:numId w:val="3"/>
+        </w:numPr>
+        <w:spacing w:before="0" w:beforeAutospacing="0"/>
+        <w:rPr>
+          <w:rFonts w:asciiTheme="minorHAnsi" w:hAnsiTheme="minorHAnsi" w:cstheme="minorHAnsi"/>
+          <w:bCs/>
+          <w:color w:val="000000"/>
+        </w:rPr>
+      </w:pPr>
+      <w:r>
+        <w:rPr>
+          <w:rFonts w:asciiTheme="minorHAnsi" w:hAnsiTheme="minorHAnsi" w:cstheme="minorHAnsi"/>
+          <w:b/>
+          <w:bCs/>
+          <w:color w:val="000000"/>
+        </w:rPr>
+        <w:t xml:space="preserve">Sprint Planning. </w:t>
+      </w:r>
+      <w:r>
+        <w:rPr>
+          <w:rFonts w:asciiTheme="minorHAnsi" w:hAnsiTheme="minorHAnsi" w:cstheme="minorHAnsi"/>
+          <w:bCs/>
+          <w:color w:val="000000"/>
+        </w:rPr>
+        <w:t>El Sprint Planning es una reunión que se realiza antes de llevar a cabo un Sprint. En esta reunión se definen los plazos y procesos que se deben efectuar para el proyecto establecido en el Product Backlog.</w:t>
+      </w:r>
+    </w:p>
+    <w:p>
+      <w:pPr>
+        <w:pStyle w:val="text-justify"/>
+        <w:spacing w:before="0" w:beforeAutospacing="0"/>
+        <w:ind w:left="720"/>
+        <w:rPr>
+          <w:rFonts w:asciiTheme="minorHAnsi" w:hAnsiTheme="minorHAnsi" w:cstheme="minorHAnsi"/>
+          <w:bCs/>
+          <w:color w:val="000000"/>
+        </w:rPr>
+      </w:pPr>
+      <w:r>
+        <w:rPr>
+          <w:rFonts w:asciiTheme="minorHAnsi" w:hAnsiTheme="minorHAnsi" w:cstheme="minorHAnsi"/>
+          <w:bCs/>
+          <w:color w:val="000000"/>
+        </w:rPr>
+        <w:t>En este proyecto los Sprint duraban alrededor de un mes y realizábamos el Sprint Planning entre los tres componentes del equipo. En este Sprint Planning asignábamos las tareas que cada uno íbamos a realizar durante ese Sprint.</w:t>
+      </w:r>
+    </w:p>
+    <w:p>
+      <w:pPr>
+        <w:pStyle w:val="text-justify"/>
+        <w:numPr>
+          <w:ilvl w:val="0"/>
+          <w:numId w:val="3"/>
+        </w:numPr>
+        <w:spacing w:before="0" w:beforeAutospacing="0"/>
+        <w:rPr>
+          <w:rFonts w:asciiTheme="minorHAnsi" w:hAnsiTheme="minorHAnsi" w:cstheme="minorHAnsi"/>
+          <w:bCs/>
+          <w:color w:val="000000"/>
+        </w:rPr>
+      </w:pPr>
+      <w:r>
+        <w:rPr>
+          <w:rFonts w:asciiTheme="minorHAnsi" w:hAnsiTheme="minorHAnsi" w:cstheme="minorHAnsi"/>
+          <w:b/>
+          <w:bCs/>
+          <w:color w:val="000000"/>
+        </w:rPr>
+        <w:t>Daily.</w:t>
+      </w:r>
+      <w:r>
+        <w:rPr>
+          <w:rFonts w:asciiTheme="minorHAnsi" w:hAnsiTheme="minorHAnsi" w:cstheme="minorHAnsi"/>
+          <w:bCs/>
+          <w:color w:val="000000"/>
+        </w:rPr>
+        <w:t xml:space="preserve"> Los daylis son reuniones diarias durante el sprint donde cada miembro del equipo cuenta qué hizo ayer, qué va a hacer hoy y qué problemas se está encontrando durante el desarrollo.</w:t>
+      </w:r>
+    </w:p>
+    <w:p>
+      <w:pPr>
+        <w:pStyle w:val="text-justify"/>
+        <w:spacing w:before="0" w:beforeAutospacing="0"/>
+        <w:ind w:left="720"/>
+        <w:rPr>
+          <w:rFonts w:asciiTheme="minorHAnsi" w:hAnsiTheme="minorHAnsi" w:cstheme="minorHAnsi"/>
+          <w:bCs/>
+          <w:color w:val="000000"/>
+        </w:rPr>
+      </w:pPr>
+      <w:r>
+        <w:rPr>
+          <w:rFonts w:asciiTheme="minorHAnsi" w:hAnsiTheme="minorHAnsi" w:cstheme="minorHAnsi"/>
+          <w:bCs/>
+          <w:color w:val="000000"/>
+        </w:rPr>
+        <w:t>En este proyecto realizábamos daylis vía chat para que todos conociésemos que problemas teníamos y ayudarnos y, a la vez, tener en cuenta la evolución del proyecto.</w:t>
+      </w:r>
+    </w:p>
+    <w:p>
+      <w:pPr>
+        <w:pStyle w:val="text-justify"/>
+        <w:numPr>
+          <w:ilvl w:val="0"/>
+          <w:numId w:val="3"/>
+        </w:numPr>
+        <w:spacing w:before="0" w:beforeAutospacing="0"/>
+        <w:rPr>
+          <w:rFonts w:asciiTheme="minorHAnsi" w:hAnsiTheme="minorHAnsi" w:cstheme="minorHAnsi"/>
+          <w:bCs/>
+          <w:color w:val="000000"/>
+        </w:rPr>
+      </w:pPr>
+      <w:r>
+        <w:rPr>
+          <w:rFonts w:asciiTheme="minorHAnsi" w:hAnsiTheme="minorHAnsi" w:cstheme="minorHAnsi"/>
+          <w:b/>
+          <w:bCs/>
+          <w:color w:val="000000"/>
+        </w:rPr>
+        <w:t>Sprint Review</w:t>
+      </w:r>
+      <w:r>
+        <w:rPr>
+          <w:rFonts w:asciiTheme="minorHAnsi" w:hAnsiTheme="minorHAnsi" w:cstheme="minorHAnsi"/>
+          <w:bCs/>
+          <w:color w:val="000000"/>
+        </w:rPr>
+        <w:t xml:space="preserve">. </w:t>
+      </w:r>
+      <w:r>
+        <w:rPr>
+          <w:rFonts w:asciiTheme="minorHAnsi" w:hAnsiTheme="minorHAnsi" w:cstheme="minorHAnsi"/>
+          <w:bCs/>
+          <w:color w:val="000000"/>
+        </w:rPr>
+        <w:t>Se trata de la reseña del Sprint. Una vez se finaliza el Sprint se realiza y aquí es donde se enseña algo tangible al cliente.</w:t>
+      </w:r>
+    </w:p>
+    <w:p>
+      <w:pPr>
+        <w:pStyle w:val="text-justify"/>
+        <w:spacing w:before="0" w:beforeAutospacing="0"/>
+        <w:ind w:left="720"/>
+        <w:rPr>
+          <w:rFonts w:asciiTheme="minorHAnsi" w:hAnsiTheme="minorHAnsi" w:cstheme="minorHAnsi"/>
+          <w:bCs/>
+          <w:color w:val="000000"/>
+        </w:rPr>
+      </w:pPr>
+      <w:r>
+        <w:rPr>
+          <w:rFonts w:asciiTheme="minorHAnsi" w:hAnsiTheme="minorHAnsi" w:cstheme="minorHAnsi"/>
+          <w:bCs/>
+          <w:color w:val="000000"/>
+        </w:rPr>
+        <w:t>Durante nuestro trabajo, en las Sprint Reviews nos reuníamos y poníamos en común cada una de nuestras aplicaciones en ese momento para ver como avanzaba nuestro trabajo.</w:t>
+      </w:r>
+    </w:p>
+    <w:p>
+      <w:pPr>
+        <w:pStyle w:val="text-justify"/>
+        <w:numPr>
+          <w:ilvl w:val="0"/>
+          <w:numId w:val="3"/>
+        </w:numPr>
+        <w:spacing w:before="0" w:beforeAutospacing="0"/>
+        <w:rPr>
+          <w:rFonts w:asciiTheme="minorHAnsi" w:hAnsiTheme="minorHAnsi" w:cstheme="minorHAnsi"/>
+          <w:bCs/>
+          <w:color w:val="000000"/>
+        </w:rPr>
+      </w:pPr>
+      <w:r>
+        <w:rPr>
+          <w:rFonts w:asciiTheme="minorHAnsi" w:hAnsiTheme="minorHAnsi" w:cstheme="minorHAnsi"/>
+          <w:b/>
+          <w:bCs/>
+          <w:color w:val="000000"/>
+        </w:rPr>
+        <w:t xml:space="preserve">Sprint Retrospective. </w:t>
+      </w:r>
+      <w:r>
+        <w:rPr>
+          <w:rFonts w:asciiTheme="minorHAnsi" w:hAnsiTheme="minorHAnsi" w:cstheme="minorHAnsi"/>
+          <w:bCs/>
+          <w:color w:val="000000"/>
+        </w:rPr>
+        <w:t>Tras todos los pasos anteriores se realiza la Sprint Retrospective. Se trata de una reunión donde el equipo analiza los objetivos cumplidos, las dificultades que se han obtenido y se proponen mejoras para los siguientes Sprints.</w:t>
+      </w:r>
+    </w:p>
+    <w:p>
+      <w:pPr>
+        <w:pStyle w:val="text-justify"/>
+        <w:spacing w:before="0" w:beforeAutospacing="0"/>
+        <w:rPr>
+          <w:rFonts w:asciiTheme="minorHAnsi" w:hAnsiTheme="minorHAnsi" w:cstheme="minorHAnsi"/>
+          <w:bCs/>
+          <w:color w:val="000000"/>
+        </w:rPr>
+      </w:pPr>
+    </w:p>
+    <w:p>
+      <w:pPr>
+        <w:pStyle w:val="text-justify"/>
+        <w:spacing w:before="0" w:beforeAutospacing="0"/>
+        <w:rPr>
+          <w:rFonts w:asciiTheme="minorHAnsi" w:hAnsiTheme="minorHAnsi" w:cstheme="minorHAnsi"/>
+          <w:bCs/>
+          <w:color w:val="000000"/>
+        </w:rPr>
+      </w:pPr>
+      <w:r>
+        <w:rPr>
+          <w:rFonts w:asciiTheme="minorHAnsi" w:hAnsiTheme="minorHAnsi" w:cstheme="minorHAnsi"/>
+          <w:bCs/>
+          <w:color w:val="000000"/>
+        </w:rPr>
+        <w:lastRenderedPageBreak/>
+        <w:t xml:space="preserve">En toda metodología Scrum deben aparecer los siguientes roles: </w:t>
+      </w:r>
+    </w:p>
+    <w:p>
+      <w:pPr>
+        <w:pStyle w:val="text-justify"/>
+        <w:numPr>
+          <w:ilvl w:val="0"/>
+          <w:numId w:val="3"/>
+        </w:numPr>
+        <w:spacing w:before="0" w:beforeAutospacing="0"/>
+        <w:rPr>
+          <w:rFonts w:asciiTheme="minorHAnsi" w:hAnsiTheme="minorHAnsi" w:cstheme="minorHAnsi"/>
+          <w:bCs/>
+          <w:color w:val="000000"/>
+        </w:rPr>
+      </w:pPr>
+      <w:r>
+        <w:rPr>
+          <w:rFonts w:asciiTheme="minorHAnsi" w:hAnsiTheme="minorHAnsi" w:cstheme="minorHAnsi"/>
+          <w:b/>
+          <w:bCs/>
+          <w:color w:val="000000"/>
+        </w:rPr>
+        <w:t xml:space="preserve">Product Owner. </w:t>
+      </w:r>
+      <w:r>
+        <w:rPr>
+          <w:rFonts w:asciiTheme="minorHAnsi" w:hAnsiTheme="minorHAnsi" w:cstheme="minorHAnsi"/>
+          <w:bCs/>
+          <w:color w:val="000000"/>
+        </w:rPr>
+        <w:t>Es principalmente el líder del proyecto. Será el encargado del proyecto, de hacer que se cumplan los objetivos y de la comunicación con el cliente.</w:t>
+      </w:r>
+    </w:p>
+    <w:p>
+      <w:pPr>
+        <w:pStyle w:val="text-justify"/>
+        <w:spacing w:before="0" w:beforeAutospacing="0"/>
+        <w:ind w:left="720"/>
+        <w:rPr>
+          <w:rFonts w:asciiTheme="minorHAnsi" w:hAnsiTheme="minorHAnsi" w:cstheme="minorHAnsi"/>
+          <w:bCs/>
+          <w:color w:val="000000"/>
+        </w:rPr>
+      </w:pPr>
+      <w:r>
+        <w:rPr>
+          <w:rFonts w:asciiTheme="minorHAnsi" w:hAnsiTheme="minorHAnsi" w:cstheme="minorHAnsi"/>
+          <w:bCs/>
+          <w:color w:val="000000"/>
+        </w:rPr>
+        <w:t>En nuestro proyecto, la figura del Product Owner ha sido nuestro tutor.</w:t>
+      </w:r>
+    </w:p>
+    <w:p>
+      <w:pPr>
+        <w:pStyle w:val="text-justify"/>
+        <w:numPr>
+          <w:ilvl w:val="0"/>
+          <w:numId w:val="3"/>
+        </w:numPr>
+        <w:spacing w:before="0" w:beforeAutospacing="0"/>
+        <w:rPr>
+          <w:rFonts w:asciiTheme="minorHAnsi" w:hAnsiTheme="minorHAnsi" w:cstheme="minorHAnsi"/>
+          <w:bCs/>
+          <w:color w:val="000000"/>
+        </w:rPr>
+      </w:pPr>
+      <w:r>
+        <w:rPr>
+          <w:rFonts w:asciiTheme="minorHAnsi" w:hAnsiTheme="minorHAnsi" w:cstheme="minorHAnsi"/>
+          <w:b/>
+          <w:bCs/>
+          <w:color w:val="000000"/>
+        </w:rPr>
+        <w:t xml:space="preserve">Scrum Master. </w:t>
+      </w:r>
+      <w:r>
+        <w:rPr>
+          <w:rFonts w:asciiTheme="minorHAnsi" w:hAnsiTheme="minorHAnsi" w:cstheme="minorHAnsi"/>
+          <w:bCs/>
+          <w:color w:val="000000"/>
+        </w:rPr>
+        <w:t>Es la figura que ayuda a solucionar todos los problemas que se produzcan en el proyecto. Debe ser una persona con altos conocimientos técnicos. También marca las pautas de cada Sprint.</w:t>
+      </w:r>
+    </w:p>
+    <w:p>
+      <w:pPr>
+        <w:pStyle w:val="text-justify"/>
+        <w:spacing w:before="0" w:beforeAutospacing="0"/>
+        <w:ind w:left="708"/>
+        <w:rPr>
+          <w:rFonts w:asciiTheme="minorHAnsi" w:hAnsiTheme="minorHAnsi" w:cstheme="minorHAnsi"/>
+          <w:bCs/>
+          <w:color w:val="000000"/>
+        </w:rPr>
+      </w:pPr>
+      <w:r>
+        <w:rPr>
+          <w:rFonts w:asciiTheme="minorHAnsi" w:hAnsiTheme="minorHAnsi" w:cstheme="minorHAnsi"/>
+          <w:bCs/>
+          <w:color w:val="000000"/>
+        </w:rPr>
+        <w:t>En este trabajo todos los integrantes del grupo hemos tomado durante algún tiempo este papel por mutuo acuerdo dependiendo de nuestra disponibilidad en cada momento.</w:t>
+      </w:r>
+    </w:p>
+    <w:p>
+      <w:pPr>
+        <w:pStyle w:val="text-justify"/>
+        <w:numPr>
+          <w:ilvl w:val="0"/>
+          <w:numId w:val="3"/>
+        </w:numPr>
+        <w:spacing w:before="0" w:beforeAutospacing="0"/>
+        <w:rPr>
+          <w:rFonts w:asciiTheme="minorHAnsi" w:hAnsiTheme="minorHAnsi" w:cstheme="minorHAnsi"/>
+          <w:b/>
+          <w:bCs/>
+          <w:color w:val="000000"/>
+        </w:rPr>
+      </w:pPr>
+      <w:r>
+        <w:rPr>
+          <w:rFonts w:asciiTheme="minorHAnsi" w:hAnsiTheme="minorHAnsi" w:cstheme="minorHAnsi"/>
+          <w:b/>
+          <w:bCs/>
+          <w:color w:val="000000"/>
+        </w:rPr>
+        <w:t>Scrum Team.</w:t>
+      </w:r>
+      <w:r>
+        <w:rPr>
+          <w:rFonts w:asciiTheme="minorHAnsi" w:hAnsiTheme="minorHAnsi" w:cstheme="minorHAnsi"/>
+          <w:bCs/>
+          <w:color w:val="000000"/>
+        </w:rPr>
+        <w:t xml:space="preserve"> Se trata del núcleo de la metodología Scrum. Se encarga de desarrollar mediante código el software y de cumplir objetivos propuestos por el Product Owner.</w:t>
+      </w:r>
+    </w:p>
+    <w:p>
+      <w:pPr>
+        <w:pStyle w:val="text-justify"/>
+        <w:spacing w:before="0" w:beforeAutospacing="0"/>
+        <w:ind w:left="708"/>
+        <w:rPr>
+          <w:rFonts w:asciiTheme="minorHAnsi" w:hAnsiTheme="minorHAnsi" w:cstheme="minorHAnsi"/>
+          <w:bCs/>
+          <w:color w:val="000000"/>
+        </w:rPr>
+      </w:pPr>
+      <w:r>
+        <w:rPr>
+          <w:rFonts w:asciiTheme="minorHAnsi" w:hAnsiTheme="minorHAnsi" w:cstheme="minorHAnsi"/>
+          <w:bCs/>
+          <w:color w:val="000000"/>
+        </w:rPr>
+        <w:t>El Scrum Team de este proyecto hemos sido los tres alumnos que hemos realizado las tres diferentes aplicaciones en la gestión de ligas.</w:t>
+      </w:r>
+    </w:p>
+    <w:p>
+      <w:pPr>
+        <w:pStyle w:val="text-justify"/>
+        <w:numPr>
+          <w:ilvl w:val="0"/>
+          <w:numId w:val="3"/>
+        </w:numPr>
+        <w:spacing w:before="0" w:beforeAutospacing="0"/>
+        <w:rPr>
+          <w:rFonts w:asciiTheme="minorHAnsi" w:hAnsiTheme="minorHAnsi" w:cstheme="minorHAnsi"/>
+          <w:b/>
+          <w:bCs/>
+          <w:color w:val="000000"/>
+        </w:rPr>
+      </w:pPr>
+      <w:r>
+        <w:rPr>
+          <w:rFonts w:asciiTheme="minorHAnsi" w:hAnsiTheme="minorHAnsi" w:cstheme="minorHAnsi"/>
+          <w:b/>
+          <w:bCs/>
+          <w:color w:val="000000"/>
+        </w:rPr>
+        <w:t xml:space="preserve">Cliente. </w:t>
+      </w:r>
+      <w:r>
+        <w:rPr>
+          <w:rFonts w:asciiTheme="minorHAnsi" w:hAnsiTheme="minorHAnsi" w:cstheme="minorHAnsi"/>
+          <w:bCs/>
+          <w:color w:val="000000"/>
+        </w:rPr>
+        <w:t>Aunque pueda parecer alguien externo, en la metodología Scrum el cliente debe formar parte del proceso. Se encarga de proponer nuevas ideas.</w:t>
+      </w:r>
+    </w:p>
+    <w:p>
+      <w:pPr>
+        <w:pStyle w:val="text-justify"/>
+        <w:spacing w:before="0" w:beforeAutospacing="0"/>
+        <w:ind w:left="708"/>
+        <w:rPr>
+          <w:rFonts w:asciiTheme="minorHAnsi" w:hAnsiTheme="minorHAnsi" w:cstheme="minorHAnsi"/>
+          <w:bCs/>
+          <w:color w:val="000000"/>
+        </w:rPr>
+      </w:pPr>
+      <w:r>
+        <w:rPr>
+          <w:rFonts w:asciiTheme="minorHAnsi" w:hAnsiTheme="minorHAnsi" w:cstheme="minorHAnsi"/>
+          <w:bCs/>
+          <w:color w:val="000000"/>
+        </w:rPr>
+        <w:t>Durante este proyecto el papel de cliente ha sido ficticio ya que no existe un cliente real para nuestras aplicaciones pero hemos realizado nuestro trabajo como si nuestro cliente fuera un árbitro, un cómite de árbitro y un equipo con sus jugadores respectivamente para cada aplicación.</w:t>
+      </w:r>
       <w:bookmarkStart w:id="0" w:name="_GoBack"/>
       <w:bookmarkEnd w:id="0"/>
     </w:p>
-    <w:p/>
-    <w:p/>
-    <w:p/>
-    <w:p/>
-    <w:p/>
     <w:p>
       <w:pPr>
         <w:pStyle w:val="text-justify"/>
         <w:spacing w:before="0" w:beforeAutospacing="0"/>
+        <w:ind w:left="720"/>
         <w:rPr>
           <w:rFonts w:asciiTheme="minorHAnsi" w:hAnsiTheme="minorHAnsi" w:cstheme="minorHAnsi"/>
           <w:bCs/>
@@ -3158,8 +4343,18 @@
       </w:pPr>
     </w:p>
     <w:p>
-      <w:r>
-        <w:lastRenderedPageBreak/>
+      <w:pPr>
+        <w:pStyle w:val="text-justify"/>
+        <w:spacing w:before="0" w:beforeAutospacing="0"/>
+        <w:rPr>
+          <w:rFonts w:asciiTheme="minorHAnsi" w:hAnsiTheme="minorHAnsi" w:cstheme="minorHAnsi"/>
+          <w:bCs/>
+          <w:color w:val="000000"/>
+        </w:rPr>
+      </w:pPr>
+    </w:p>
+    <w:p>
+      <w:r>
         <w:t xml:space="preserve"> </w:t>
       </w:r>
     </w:p>
@@ -3467,13 +4662,76 @@
           <w:lang w:val="es-ES"/>
         </w:rPr>
       </w:pPr>
-      <w:hyperlink r:id="rId13" w:history="1">
+      <w:hyperlink r:id="rId13" w:anchor="Otros_enfoques_de_desarrollo_de_software" w:history="1">
         <w:r>
           <w:rPr>
             <w:rStyle w:val="Hipervnculo"/>
             <w:lang w:val="es-ES"/>
           </w:rPr>
           <w:t>https://es.wikipedia.org/wiki/Metodolog%C3%ADa_de_desarrollo_de_software#Otros_enfoques_de_desarrollo_de_software</w:t>
+        </w:r>
+      </w:hyperlink>
+    </w:p>
+    <w:p>
+      <w:pPr>
+        <w:pStyle w:val="Prrafodelista"/>
+        <w:numPr>
+          <w:ilvl w:val="0"/>
+          <w:numId w:val="2"/>
+        </w:numPr>
+        <w:rPr>
+          <w:lang w:val="es-ES"/>
+        </w:rPr>
+      </w:pPr>
+      <w:hyperlink r:id="rId14" w:history="1">
+        <w:r>
+          <w:rPr>
+            <w:rStyle w:val="Hipervnculo"/>
+            <w:lang w:val="es-ES"/>
+          </w:rPr>
+          <w:t>https://okhosting.com/blog/metodologias-del-desarrollo-de-software/#Cuales_son_las_Principales_Metodologias_Agiles</w:t>
+        </w:r>
+      </w:hyperlink>
+    </w:p>
+    <w:p>
+      <w:pPr>
+        <w:pStyle w:val="Prrafodelista"/>
+        <w:numPr>
+          <w:ilvl w:val="0"/>
+          <w:numId w:val="2"/>
+        </w:numPr>
+        <w:rPr>
+          <w:lang w:val="es-ES"/>
+        </w:rPr>
+      </w:pPr>
+      <w:hyperlink r:id="rId15" w:history="1">
+        <w:r>
+          <w:rPr>
+            <w:rStyle w:val="Hipervnculo"/>
+            <w:lang w:val="es-ES"/>
+          </w:rPr>
+          <w:t>https://okhosting.com/blog/metodologias-del-desarrollo-de-software/#Cuales_son_las_Principales_Metodologias_Agiles</w:t>
+        </w:r>
+      </w:hyperlink>
+    </w:p>
+    <w:p>
+      <w:pPr>
+        <w:pStyle w:val="Prrafodelista"/>
+        <w:numPr>
+          <w:ilvl w:val="0"/>
+          <w:numId w:val="2"/>
+        </w:numPr>
+        <w:rPr>
+          <w:lang w:val="es-ES"/>
+        </w:rPr>
+      </w:pPr>
+      <w:hyperlink r:id="rId16" w:history="1">
+        <w:r>
+          <w:rPr>
+            <w:rStyle w:val="Hipervnculo"/>
+            <w:lang w:val="es-ES"/>
+          </w:rPr>
+          <w:t>https://es.wikipedia.org/wiki/Kanban_(desarrollo)</w:t>
         </w:r>
       </w:hyperlink>
     </w:p>
@@ -3509,9 +4767,9 @@
 <file path=word/numbering.xml><?xml version="1.0" encoding="utf-8"?>
 <w:numbering xmlns:wpc="http://schemas.microsoft.com/office/word/2010/wordprocessingCanvas" xmlns:cx="http://schemas.microsoft.com/office/drawing/2014/chartex" xmlns:cx1="http://schemas.microsoft.com/office/drawing/2015/9/8/chartex" xmlns:cx2="http://schemas.microsoft.com/office/drawing/2015/10/21/chartex" xmlns:cx3="http://schemas.microsoft.com/office/drawing/2016/5/9/chartex" xmlns:cx4="http://schemas.microsoft.com/office/drawing/2016/5/10/chartex" xmlns:cx5="http://schemas.microsoft.com/office/drawing/2016/5/11/chartex" xmlns:cx6="http://schemas.microsoft.com/office/drawing/2016/5/12/chartex" xmlns:cx7="http://schemas.microsoft.com/office/drawing/2016/5/13/chartex" xmlns:cx8="http://schemas.microsoft.com/office/drawing/2016/5/14/chartex" xmlns:mc="http://schemas.openxmlformats.org/markup-compatibility/2006" xmlns:aink="http://schemas.microsoft.com/office/drawing/2016/ink" xmlns:am3d="http://schemas.microsoft.com/office/drawing/2017/model3d" xmlns:o="urn:schemas-microsoft-com:office:office" xmlns:r="http://schemas.openxmlformats.org/officeDocument/2006/relationships" xmlns:m="http://schemas.openxmlformats.org/officeDocument/2006/math" xmlns:v="urn:schemas-microsoft-com:vml" xmlns:wp14="http://schemas.microsoft.com/office/word/2010/wordprocessingDrawing" xmlns:wp="http://schemas.openxmlformats.org/drawingml/2006/wordprocessingDrawing" xmlns:w10="urn:schemas-microsoft-com:office:word" xmlns:w="http://schemas.openxmlformats.org/wordprocessingml/2006/main" xmlns:w14="http://schemas.microsoft.com/office/word/2010/wordml" xmlns:w15="http://schemas.microsoft.com/office/word/2012/wordml" xmlns:w16cid="http://schemas.microsoft.com/office/word/2016/wordml/cid" xmlns:w16se="http://schemas.microsoft.com/office/word/2015/wordml/symex" xmlns:wpg="http://schemas.microsoft.com/office/word/2010/wordprocessingGroup" xmlns:wpi="http://schemas.microsoft.com/office/word/2010/wordprocessingInk" xmlns:wne="http://schemas.microsoft.com/office/word/2006/wordml" xmlns:wps="http://schemas.microsoft.com/office/word/2010/wordprocessingShape" mc:Ignorable="w14 w15 w16se w16cid wp14">
   <w:abstractNum w:abstractNumId="0" w15:restartNumberingAfterBreak="0">
-    <w:nsid w:val="12667C6B"/>
+    <w:nsid w:val="07881AC2"/>
     <w:multiLevelType w:val="hybridMultilevel"/>
-    <w:tmpl w:val="CA00E2B4"/>
+    <w:tmpl w:val="0D3AB094"/>
     <w:lvl w:ilvl="0" w:tplc="040A000F">
       <w:start w:val="1"/>
       <w:numFmt w:val="decimal"/>
@@ -3598,6 +4856,95 @@
     </w:lvl>
   </w:abstractNum>
   <w:abstractNum w:abstractNumId="1" w15:restartNumberingAfterBreak="0">
+    <w:nsid w:val="12667C6B"/>
+    <w:multiLevelType w:val="hybridMultilevel"/>
+    <w:tmpl w:val="CA00E2B4"/>
+    <w:lvl w:ilvl="0" w:tplc="040A000F">
+      <w:start w:val="1"/>
+      <w:numFmt w:val="decimal"/>
+      <w:lvlText w:val="%1."/>
+      <w:lvlJc w:val="left"/>
+      <w:pPr>
+        <w:ind w:left="720" w:hanging="360"/>
+      </w:pPr>
+      <w:rPr>
+        <w:rFonts w:hint="default"/>
+      </w:rPr>
+    </w:lvl>
+    <w:lvl w:ilvl="1" w:tplc="040A0019" w:tentative="1">
+      <w:start w:val="1"/>
+      <w:numFmt w:val="lowerLetter"/>
+      <w:lvlText w:val="%2."/>
+      <w:lvlJc w:val="left"/>
+      <w:pPr>
+        <w:ind w:left="1440" w:hanging="360"/>
+      </w:pPr>
+    </w:lvl>
+    <w:lvl w:ilvl="2" w:tplc="040A001B" w:tentative="1">
+      <w:start w:val="1"/>
+      <w:numFmt w:val="lowerRoman"/>
+      <w:lvlText w:val="%3."/>
+      <w:lvlJc w:val="right"/>
+      <w:pPr>
+        <w:ind w:left="2160" w:hanging="180"/>
+      </w:pPr>
+    </w:lvl>
+    <w:lvl w:ilvl="3" w:tplc="040A000F" w:tentative="1">
+      <w:start w:val="1"/>
+      <w:numFmt w:val="decimal"/>
+      <w:lvlText w:val="%4."/>
+      <w:lvlJc w:val="left"/>
+      <w:pPr>
+        <w:ind w:left="2880" w:hanging="360"/>
+      </w:pPr>
+    </w:lvl>
+    <w:lvl w:ilvl="4" w:tplc="040A0019" w:tentative="1">
+      <w:start w:val="1"/>
+      <w:numFmt w:val="lowerLetter"/>
+      <w:lvlText w:val="%5."/>
+      <w:lvlJc w:val="left"/>
+      <w:pPr>
+        <w:ind w:left="3600" w:hanging="360"/>
+      </w:pPr>
+    </w:lvl>
+    <w:lvl w:ilvl="5" w:tplc="040A001B" w:tentative="1">
+      <w:start w:val="1"/>
+      <w:numFmt w:val="lowerRoman"/>
+      <w:lvlText w:val="%6."/>
+      <w:lvlJc w:val="right"/>
+      <w:pPr>
+        <w:ind w:left="4320" w:hanging="180"/>
+      </w:pPr>
+    </w:lvl>
+    <w:lvl w:ilvl="6" w:tplc="040A000F" w:tentative="1">
+      <w:start w:val="1"/>
+      <w:numFmt w:val="decimal"/>
+      <w:lvlText w:val="%7."/>
+      <w:lvlJc w:val="left"/>
+      <w:pPr>
+        <w:ind w:left="5040" w:hanging="360"/>
+      </w:pPr>
+    </w:lvl>
+    <w:lvl w:ilvl="7" w:tplc="040A0019" w:tentative="1">
+      <w:start w:val="1"/>
+      <w:numFmt w:val="lowerLetter"/>
+      <w:lvlText w:val="%8."/>
+      <w:lvlJc w:val="left"/>
+      <w:pPr>
+        <w:ind w:left="5760" w:hanging="360"/>
+      </w:pPr>
+    </w:lvl>
+    <w:lvl w:ilvl="8" w:tplc="040A001B" w:tentative="1">
+      <w:start w:val="1"/>
+      <w:numFmt w:val="lowerRoman"/>
+      <w:lvlText w:val="%9."/>
+      <w:lvlJc w:val="right"/>
+      <w:pPr>
+        <w:ind w:left="6480" w:hanging="180"/>
+      </w:pPr>
+    </w:lvl>
+  </w:abstractNum>
+  <w:abstractNum w:abstractNumId="2" w15:restartNumberingAfterBreak="0">
     <w:nsid w:val="647A5D07"/>
     <w:multiLevelType w:val="hybridMultilevel"/>
     <w:tmpl w:val="FDA42D44"/>
@@ -3709,7 +5056,7 @@
       </w:rPr>
     </w:lvl>
   </w:abstractNum>
-  <w:abstractNum w:abstractNumId="2" w15:restartNumberingAfterBreak="0">
+  <w:abstractNum w:abstractNumId="3" w15:restartNumberingAfterBreak="0">
     <w:nsid w:val="6871064F"/>
     <w:multiLevelType w:val="hybridMultilevel"/>
     <w:tmpl w:val="BF801CCA"/>
@@ -3821,7 +5168,7 @@
       </w:rPr>
     </w:lvl>
   </w:abstractNum>
-  <w:abstractNum w:abstractNumId="3" w15:restartNumberingAfterBreak="0">
+  <w:abstractNum w:abstractNumId="4" w15:restartNumberingAfterBreak="0">
     <w:nsid w:val="72A918F0"/>
     <w:multiLevelType w:val="hybridMultilevel"/>
     <w:tmpl w:val="51406B26"/>
@@ -3910,7 +5257,7 @@
       </w:pPr>
     </w:lvl>
   </w:abstractNum>
-  <w:abstractNum w:abstractNumId="4" w15:restartNumberingAfterBreak="0">
+  <w:abstractNum w:abstractNumId="5" w15:restartNumberingAfterBreak="0">
     <w:nsid w:val="7604394E"/>
     <w:multiLevelType w:val="hybridMultilevel"/>
     <w:tmpl w:val="6168278A"/>
@@ -4022,7 +5369,7 @@
       </w:rPr>
     </w:lvl>
   </w:abstractNum>
-  <w:abstractNum w:abstractNumId="5" w15:restartNumberingAfterBreak="0">
+  <w:abstractNum w:abstractNumId="6" w15:restartNumberingAfterBreak="0">
     <w:nsid w:val="7B511864"/>
     <w:multiLevelType w:val="hybridMultilevel"/>
     <w:tmpl w:val="935215AE"/>
@@ -4136,21 +5483,24 @@
     </w:lvl>
   </w:abstractNum>
   <w:num w:numId="1">
+    <w:abstractNumId w:val="6"/>
+  </w:num>
+  <w:num w:numId="2">
+    <w:abstractNumId w:val="2"/>
+  </w:num>
+  <w:num w:numId="3">
+    <w:abstractNumId w:val="3"/>
+  </w:num>
+  <w:num w:numId="4">
     <w:abstractNumId w:val="5"/>
   </w:num>
-  <w:num w:numId="2">
+  <w:num w:numId="5">
+    <w:abstractNumId w:val="4"/>
+  </w:num>
+  <w:num w:numId="6">
     <w:abstractNumId w:val="1"/>
   </w:num>
-  <w:num w:numId="3">
-    <w:abstractNumId w:val="2"/>
-  </w:num>
-  <w:num w:numId="4">
-    <w:abstractNumId w:val="4"/>
-  </w:num>
-  <w:num w:numId="5">
-    <w:abstractNumId w:val="3"/>
-  </w:num>
-  <w:num w:numId="6">
+  <w:num w:numId="7">
     <w:abstractNumId w:val="0"/>
   </w:num>
 </w:numbering>
@@ -4551,6 +5901,7 @@
   <w:style w:type="character" w:default="1" w:styleId="Fuentedeprrafopredeter">
     <w:name w:val="Default Paragraph Font"/>
     <w:uiPriority w:val="1"/>
+    <w:semiHidden/>
     <w:unhideWhenUsed/>
   </w:style>
   <w:style w:type="table" w:default="1" w:styleId="Tablanormal">

</xml_diff>

<commit_message>
"Bases de datos" in memoir.
- "Bases de datos" has been added in memoir.
</commit_message>
<xml_diff>
--- a/Memoria/MemoriaAlex.docx
+++ b/Memoria/MemoriaAlex.docx
@@ -2727,15 +2727,7 @@
           <w:bCs/>
           <w:color w:val="000000"/>
         </w:rPr>
-        <w:t xml:space="preserve"> con el fin de crear un marco más </w:t>
-      </w:r>
-      <w:bookmarkStart w:id="0" w:name="_GoBack"/>
-      <w:r>
-        <w:rPr>
-          <w:bCs/>
-          <w:color w:val="000000"/>
-        </w:rPr>
-        <w:t xml:space="preserve">adecuado para desarrollar aplicaciones ricas y robustas. </w:t>
+        <w:t xml:space="preserve"> con el fin de crear un marco más adecuado para desarrollar aplicaciones ricas y robustas. </w:t>
       </w:r>
       <w:r>
         <w:rPr>
@@ -2750,15 +2742,7 @@
           <w:bCs/>
           <w:color w:val="000000"/>
         </w:rPr>
-        <w:t xml:space="preserve"> no sólo se ve bien, </w:t>
-      </w:r>
-      <w:bookmarkEnd w:id="0"/>
-      <w:r>
-        <w:rPr>
-          <w:bCs/>
-          <w:color w:val="000000"/>
-        </w:rPr>
-        <w:t xml:space="preserve">sino que su arquitectura central es robusta y seria para el desarrollo de aplicaciones. Trabaja perfectamente con </w:t>
+        <w:t xml:space="preserve"> no sólo se ve bien, sino que su arquitectura central es robusta y seria para el desarrollo de aplicaciones. Trabaja perfectamente con </w:t>
       </w:r>
       <w:r>
         <w:rPr>
@@ -3117,7 +3101,7 @@
           <w:sz w:val="32"/>
         </w:rPr>
       </w:pPr>
-      <w:bookmarkStart w:id="1" w:name="Cordova"/>
+      <w:bookmarkStart w:id="0" w:name="Cordova"/>
       <w:r>
         <w:rPr>
           <w:rFonts w:ascii="Times New Roman" w:hAnsi="Times New Roman" w:cs="Times New Roman"/>
@@ -3135,7 +3119,7 @@
         </w:rPr>
         <w:t>Cordova</w:t>
       </w:r>
-      <w:bookmarkEnd w:id="1"/>
+      <w:bookmarkEnd w:id="0"/>
       <w:proofErr w:type="spellEnd"/>
     </w:p>
     <w:p>
@@ -6711,12 +6695,1962 @@
     </w:p>
     <w:p>
       <w:pPr>
+        <w:tabs>
+          <w:tab w:val="left" w:pos="3669"/>
+        </w:tabs>
+        <w:spacing w:line="360" w:lineRule="auto"/>
+        <w:rPr>
+          <w:rFonts w:ascii="Times New Roman" w:hAnsi="Times New Roman" w:cs="Times New Roman"/>
+          <w:b/>
+          <w:sz w:val="28"/>
+        </w:rPr>
+      </w:pPr>
+      <w:r>
+        <w:rPr>
+          <w:rFonts w:ascii="Times New Roman" w:hAnsi="Times New Roman" w:cs="Times New Roman"/>
+          <w:b/>
+          <w:sz w:val="28"/>
+        </w:rPr>
+        <w:t>Bases de datos</w:t>
+      </w:r>
+    </w:p>
+    <w:p>
+      <w:pPr>
+        <w:tabs>
+          <w:tab w:val="left" w:pos="3669"/>
+        </w:tabs>
+        <w:spacing w:line="360" w:lineRule="auto"/>
+        <w:rPr>
+          <w:rFonts w:ascii="Times New Roman" w:hAnsi="Times New Roman" w:cs="Times New Roman"/>
+        </w:rPr>
+      </w:pPr>
+      <w:r>
+        <w:rPr>
+          <w:rFonts w:ascii="Times New Roman" w:hAnsi="Times New Roman" w:cs="Times New Roman"/>
+        </w:rPr>
+        <w:t>Se denomina bases de datos al “almacén” donde es posible guardar grandes cantidades de datos de forma organizada y que pueden ser consultados y encontrados fácilmente. En informática, las bases de datos son sistemas formados por un conjunto de datos almacenados en discos que permiten el acceso a estos de manera directa o desde otras aplicaciones.</w:t>
+      </w:r>
+    </w:p>
+    <w:p>
+      <w:pPr>
+        <w:tabs>
+          <w:tab w:val="left" w:pos="3669"/>
+        </w:tabs>
+        <w:spacing w:line="360" w:lineRule="auto"/>
+        <w:rPr>
+          <w:rFonts w:ascii="Times New Roman" w:hAnsi="Times New Roman" w:cs="Times New Roman"/>
+        </w:rPr>
+      </w:pPr>
+      <w:r>
+        <w:rPr>
+          <w:rFonts w:ascii="Times New Roman" w:hAnsi="Times New Roman" w:cs="Times New Roman"/>
+        </w:rPr>
+        <w:t>Es extraño encontrar cualquier tipo de sistema informático que no cuente con una base de datos o más hoy en día. Por este motivo, podemos decir que las bases de datos son imprescindibles en cualquier sistema informático y nos atreveríamos a decir que, además, es la parte m</w:t>
+      </w:r>
+      <w:r>
+        <w:rPr>
+          <w:rFonts w:ascii="Times New Roman" w:hAnsi="Times New Roman" w:cs="Times New Roman"/>
+        </w:rPr>
+        <w:t>ás importante.</w:t>
+      </w:r>
+      <w:bookmarkStart w:id="1" w:name="_GoBack"/>
+      <w:bookmarkEnd w:id="1"/>
+    </w:p>
+    <w:p>
+      <w:pPr>
+        <w:tabs>
+          <w:tab w:val="left" w:pos="3669"/>
+        </w:tabs>
+        <w:spacing w:line="360" w:lineRule="auto"/>
+        <w:rPr>
+          <w:rFonts w:ascii="Times New Roman" w:hAnsi="Times New Roman" w:cs="Times New Roman"/>
+        </w:rPr>
+      </w:pPr>
+      <w:r>
+        <w:rPr>
+          <w:rFonts w:ascii="Times New Roman" w:hAnsi="Times New Roman" w:cs="Times New Roman"/>
+        </w:rPr>
+        <w:t>Podemos diferencias dos grandes tipos de bases de datos: Relacionales (SQL) o no relacionales (</w:t>
+      </w:r>
+      <w:proofErr w:type="spellStart"/>
+      <w:r>
+        <w:rPr>
+          <w:rFonts w:ascii="Times New Roman" w:hAnsi="Times New Roman" w:cs="Times New Roman"/>
+        </w:rPr>
+        <w:t>NoSQL</w:t>
+      </w:r>
+      <w:proofErr w:type="spellEnd"/>
+      <w:r>
+        <w:rPr>
+          <w:rFonts w:ascii="Times New Roman" w:hAnsi="Times New Roman" w:cs="Times New Roman"/>
+        </w:rPr>
+        <w:t>)</w:t>
+      </w:r>
+    </w:p>
+    <w:p>
+      <w:pPr>
+        <w:pStyle w:val="text-justify"/>
+        <w:spacing w:before="0" w:beforeAutospacing="0" w:line="360" w:lineRule="auto"/>
+        <w:rPr>
+          <w:bCs/>
+          <w:color w:val="000000"/>
+        </w:rPr>
+      </w:pPr>
+    </w:p>
+    <w:p>
+      <w:pPr>
+        <w:tabs>
+          <w:tab w:val="left" w:pos="3669"/>
+        </w:tabs>
+        <w:spacing w:line="360" w:lineRule="auto"/>
+        <w:rPr>
+          <w:rFonts w:ascii="Times New Roman" w:hAnsi="Times New Roman" w:cs="Times New Roman"/>
+          <w:b/>
+          <w:sz w:val="28"/>
+        </w:rPr>
+      </w:pPr>
+      <w:r>
+        <w:rPr>
+          <w:rFonts w:ascii="Times New Roman" w:hAnsi="Times New Roman" w:cs="Times New Roman"/>
+          <w:b/>
+          <w:sz w:val="28"/>
+        </w:rPr>
+        <w:t>Bases de datos relacionales</w:t>
+      </w:r>
+      <w:r>
+        <w:rPr>
+          <w:rFonts w:ascii="Times New Roman" w:hAnsi="Times New Roman" w:cs="Times New Roman"/>
+          <w:b/>
+          <w:sz w:val="28"/>
+        </w:rPr>
+        <w:t xml:space="preserve"> o SQL</w:t>
+      </w:r>
+    </w:p>
+    <w:p>
+      <w:pPr>
+        <w:spacing w:line="360" w:lineRule="auto"/>
+        <w:rPr>
+          <w:rFonts w:ascii="Times New Roman" w:hAnsi="Times New Roman" w:cs="Times New Roman"/>
+        </w:rPr>
+      </w:pPr>
+      <w:r>
+        <w:rPr>
+          <w:rFonts w:ascii="Times New Roman" w:hAnsi="Times New Roman" w:cs="Times New Roman"/>
+        </w:rPr>
+        <w:t>Se denomina base de datos relacional a una base de datos que cumple con el modelo relacional.</w:t>
+      </w:r>
+    </w:p>
+    <w:p>
+      <w:pPr>
+        <w:spacing w:line="360" w:lineRule="auto"/>
+        <w:rPr>
+          <w:rFonts w:ascii="Times New Roman" w:hAnsi="Times New Roman" w:cs="Times New Roman"/>
+        </w:rPr>
+      </w:pPr>
+      <w:r>
+        <w:rPr>
+          <w:rFonts w:ascii="Times New Roman" w:hAnsi="Times New Roman" w:cs="Times New Roman"/>
+        </w:rPr>
+        <w:t>El modelo relacional se trata de un modelo de datos basado en la lógica de predicados y teoría de conjuntos cuya idea fundamental es el uso de relaciones. Cada relación es una tabla donde cada fila es un registro y cada columna es un campo.</w:t>
+      </w:r>
+    </w:p>
+    <w:p>
+      <w:pPr>
+        <w:spacing w:line="360" w:lineRule="auto"/>
+        <w:rPr>
+          <w:rFonts w:ascii="Times New Roman" w:hAnsi="Times New Roman" w:cs="Times New Roman"/>
+        </w:rPr>
+      </w:pPr>
+      <w:r>
+        <w:rPr>
+          <w:rFonts w:ascii="Times New Roman" w:hAnsi="Times New Roman" w:cs="Times New Roman"/>
+        </w:rPr>
+        <w:t xml:space="preserve">Las bases de datos relacionales tienen las siguientes características: </w:t>
+      </w:r>
+    </w:p>
+    <w:p>
+      <w:pPr>
+        <w:pStyle w:val="Prrafodelista"/>
+        <w:numPr>
+          <w:ilvl w:val="0"/>
+          <w:numId w:val="3"/>
+        </w:numPr>
+        <w:spacing w:line="360" w:lineRule="auto"/>
+        <w:rPr>
+          <w:rFonts w:ascii="Times New Roman" w:hAnsi="Times New Roman" w:cs="Times New Roman"/>
+        </w:rPr>
+      </w:pPr>
+      <w:r>
+        <w:rPr>
+          <w:rFonts w:ascii="Times New Roman" w:hAnsi="Times New Roman" w:cs="Times New Roman"/>
+        </w:rPr>
+        <w:t>No pueden existir dos tablas con el mismo nombre ni registro.</w:t>
+      </w:r>
+    </w:p>
+    <w:p>
+      <w:pPr>
+        <w:pStyle w:val="Prrafodelista"/>
+        <w:numPr>
+          <w:ilvl w:val="0"/>
+          <w:numId w:val="3"/>
+        </w:numPr>
+        <w:spacing w:line="360" w:lineRule="auto"/>
+        <w:rPr>
+          <w:rFonts w:ascii="Times New Roman" w:hAnsi="Times New Roman" w:cs="Times New Roman"/>
+        </w:rPr>
+      </w:pPr>
+      <w:r>
+        <w:rPr>
+          <w:rFonts w:ascii="Times New Roman" w:hAnsi="Times New Roman" w:cs="Times New Roman"/>
+        </w:rPr>
+        <w:t>La relación entre tablas se realiza mediante las claves primarias y foráneas.</w:t>
+      </w:r>
+    </w:p>
+    <w:p>
+      <w:pPr>
+        <w:pStyle w:val="Prrafodelista"/>
+        <w:numPr>
+          <w:ilvl w:val="0"/>
+          <w:numId w:val="3"/>
+        </w:numPr>
+        <w:spacing w:line="360" w:lineRule="auto"/>
+        <w:rPr>
+          <w:rFonts w:ascii="Times New Roman" w:hAnsi="Times New Roman" w:cs="Times New Roman"/>
+        </w:rPr>
+      </w:pPr>
+      <w:r>
+        <w:rPr>
+          <w:rFonts w:ascii="Times New Roman" w:hAnsi="Times New Roman" w:cs="Times New Roman"/>
+        </w:rPr>
+        <w:t>Las claves primarias son la clave principal de un registro dentro de una tabla.</w:t>
+      </w:r>
+    </w:p>
+    <w:p>
+      <w:pPr>
+        <w:pStyle w:val="Prrafodelista"/>
+        <w:numPr>
+          <w:ilvl w:val="0"/>
+          <w:numId w:val="3"/>
+        </w:numPr>
+        <w:spacing w:line="360" w:lineRule="auto"/>
+        <w:rPr>
+          <w:rFonts w:ascii="Times New Roman" w:hAnsi="Times New Roman" w:cs="Times New Roman"/>
+        </w:rPr>
+      </w:pPr>
+      <w:r>
+        <w:rPr>
+          <w:rFonts w:ascii="Times New Roman" w:hAnsi="Times New Roman" w:cs="Times New Roman"/>
+        </w:rPr>
+        <w:t>Las claves primarias sirven para relacionar unas tablas con otras y contienen el mismo valor que la clave primaria del registro original.</w:t>
+      </w:r>
+    </w:p>
+    <w:p>
+      <w:pPr>
+        <w:spacing w:line="360" w:lineRule="auto"/>
+        <w:rPr>
+          <w:rFonts w:ascii="Times New Roman" w:hAnsi="Times New Roman" w:cs="Times New Roman"/>
+          <w:b/>
+        </w:rPr>
+      </w:pPr>
+      <w:r>
+        <w:rPr>
+          <w:rFonts w:ascii="Times New Roman" w:hAnsi="Times New Roman" w:cs="Times New Roman"/>
+          <w:b/>
+        </w:rPr>
+        <w:t>Ventajas</w:t>
+      </w:r>
+    </w:p>
+    <w:p>
+      <w:pPr>
+        <w:spacing w:line="360" w:lineRule="auto"/>
+        <w:rPr>
+          <w:rFonts w:ascii="Times New Roman" w:hAnsi="Times New Roman" w:cs="Times New Roman"/>
+        </w:rPr>
+      </w:pPr>
+      <w:r>
+        <w:rPr>
+          <w:rFonts w:ascii="Times New Roman" w:hAnsi="Times New Roman" w:cs="Times New Roman"/>
+        </w:rPr>
+        <w:t>Las principales ventajas de las bases de datos relacionales son:</w:t>
+      </w:r>
+    </w:p>
+    <w:p>
+      <w:pPr>
+        <w:pStyle w:val="Prrafodelista"/>
+        <w:numPr>
+          <w:ilvl w:val="0"/>
+          <w:numId w:val="3"/>
+        </w:numPr>
+        <w:spacing w:line="360" w:lineRule="auto"/>
+        <w:rPr>
+          <w:rFonts w:ascii="Times New Roman" w:hAnsi="Times New Roman" w:cs="Times New Roman"/>
+        </w:rPr>
+      </w:pPr>
+      <w:r>
+        <w:rPr>
+          <w:rFonts w:ascii="Times New Roman" w:hAnsi="Times New Roman" w:cs="Times New Roman"/>
+        </w:rPr>
+        <w:t>Garantizan que no se produzcan registros duplicados.</w:t>
+      </w:r>
+    </w:p>
+    <w:p>
+      <w:pPr>
+        <w:pStyle w:val="Prrafodelista"/>
+        <w:numPr>
+          <w:ilvl w:val="0"/>
+          <w:numId w:val="3"/>
+        </w:numPr>
+        <w:spacing w:line="360" w:lineRule="auto"/>
+        <w:rPr>
+          <w:rFonts w:ascii="Times New Roman" w:hAnsi="Times New Roman" w:cs="Times New Roman"/>
+        </w:rPr>
+      </w:pPr>
+      <w:r>
+        <w:rPr>
+          <w:rFonts w:ascii="Times New Roman" w:hAnsi="Times New Roman" w:cs="Times New Roman"/>
+        </w:rPr>
+        <w:t>Permiten la “eliminación en cascada”.</w:t>
+      </w:r>
+    </w:p>
+    <w:p>
+      <w:pPr>
+        <w:pStyle w:val="Prrafodelista"/>
+        <w:numPr>
+          <w:ilvl w:val="0"/>
+          <w:numId w:val="3"/>
+        </w:numPr>
+        <w:spacing w:line="360" w:lineRule="auto"/>
+        <w:rPr>
+          <w:rFonts w:ascii="Times New Roman" w:hAnsi="Times New Roman" w:cs="Times New Roman"/>
+        </w:rPr>
+      </w:pPr>
+      <w:r>
+        <w:rPr>
+          <w:rFonts w:ascii="Times New Roman" w:hAnsi="Times New Roman" w:cs="Times New Roman"/>
+        </w:rPr>
+        <w:t>Favorecen la normalización.</w:t>
+      </w:r>
+    </w:p>
+    <w:p>
+      <w:pPr>
+        <w:spacing w:line="360" w:lineRule="auto"/>
+        <w:rPr>
+          <w:rFonts w:ascii="Times New Roman" w:hAnsi="Times New Roman" w:cs="Times New Roman"/>
+          <w:b/>
+        </w:rPr>
+      </w:pPr>
+      <w:r>
+        <w:rPr>
+          <w:rFonts w:ascii="Times New Roman" w:hAnsi="Times New Roman" w:cs="Times New Roman"/>
+          <w:b/>
+        </w:rPr>
+        <w:t>Desventajas</w:t>
+      </w:r>
+    </w:p>
+    <w:p>
+      <w:pPr>
+        <w:spacing w:line="360" w:lineRule="auto"/>
+        <w:rPr>
+          <w:rFonts w:ascii="Times New Roman" w:hAnsi="Times New Roman" w:cs="Times New Roman"/>
+        </w:rPr>
+      </w:pPr>
+      <w:r>
+        <w:rPr>
+          <w:rFonts w:ascii="Times New Roman" w:hAnsi="Times New Roman" w:cs="Times New Roman"/>
+        </w:rPr>
+        <w:t>Las principales desventajas de las bases de datos relacionales son:</w:t>
+      </w:r>
+    </w:p>
+    <w:p>
+      <w:pPr>
+        <w:pStyle w:val="Prrafodelista"/>
+        <w:numPr>
+          <w:ilvl w:val="0"/>
+          <w:numId w:val="3"/>
+        </w:numPr>
+        <w:spacing w:line="360" w:lineRule="auto"/>
+        <w:rPr>
+          <w:rFonts w:ascii="Times New Roman" w:hAnsi="Times New Roman" w:cs="Times New Roman"/>
+        </w:rPr>
+      </w:pPr>
+      <w:r>
+        <w:rPr>
+          <w:rFonts w:ascii="Times New Roman" w:hAnsi="Times New Roman" w:cs="Times New Roman"/>
+        </w:rPr>
+        <w:t>Deficiencia con datos gráficos y multimedia.</w:t>
+      </w:r>
+    </w:p>
+    <w:p>
+      <w:pPr>
+        <w:pStyle w:val="Prrafodelista"/>
+        <w:numPr>
+          <w:ilvl w:val="0"/>
+          <w:numId w:val="3"/>
+        </w:numPr>
+        <w:spacing w:line="360" w:lineRule="auto"/>
+        <w:rPr>
+          <w:rFonts w:ascii="Times New Roman" w:hAnsi="Times New Roman" w:cs="Times New Roman"/>
+        </w:rPr>
+      </w:pPr>
+      <w:r>
+        <w:rPr>
+          <w:rFonts w:ascii="Times New Roman" w:hAnsi="Times New Roman" w:cs="Times New Roman"/>
+        </w:rPr>
+        <w:t>Mala compatibilidad con bloques de texto como tipo de dato.</w:t>
+      </w:r>
+    </w:p>
+    <w:p>
+      <w:pPr>
+        <w:pStyle w:val="Prrafodelista"/>
+        <w:numPr>
+          <w:ilvl w:val="0"/>
+          <w:numId w:val="3"/>
+        </w:numPr>
+        <w:spacing w:line="360" w:lineRule="auto"/>
+        <w:rPr>
+          <w:rFonts w:ascii="Times New Roman" w:hAnsi="Times New Roman" w:cs="Times New Roman"/>
+        </w:rPr>
+      </w:pPr>
+      <w:r>
+        <w:rPr>
+          <w:rFonts w:ascii="Times New Roman" w:hAnsi="Times New Roman" w:cs="Times New Roman"/>
+        </w:rPr>
+        <w:t>Difíciles de usar con datos heterogéneos.</w:t>
+      </w:r>
+    </w:p>
+    <w:p>
+      <w:pPr>
+        <w:spacing w:line="360" w:lineRule="auto"/>
+        <w:rPr>
+          <w:rFonts w:ascii="Times New Roman" w:hAnsi="Times New Roman" w:cs="Times New Roman"/>
+          <w:b/>
+        </w:rPr>
+      </w:pPr>
+      <w:r>
+        <w:rPr>
+          <w:rFonts w:ascii="Times New Roman" w:hAnsi="Times New Roman" w:cs="Times New Roman"/>
+          <w:b/>
+        </w:rPr>
+        <w:t>Principales gestores</w:t>
+      </w:r>
+    </w:p>
+    <w:p>
+      <w:pPr>
+        <w:spacing w:line="360" w:lineRule="auto"/>
+        <w:rPr>
+          <w:rFonts w:ascii="Times New Roman" w:hAnsi="Times New Roman" w:cs="Times New Roman"/>
+        </w:rPr>
+      </w:pPr>
+      <w:r>
+        <w:rPr>
+          <w:rFonts w:ascii="Times New Roman" w:hAnsi="Times New Roman" w:cs="Times New Roman"/>
+        </w:rPr>
+        <w:t>Las bases de datos relacionales son el tipo de base de datos más usadas actualmente, es por esto que existen muchos gestores de bases de datos para bases de datos relacionales y, además, la mayoría de estos son mucho más famosos que los gestores de bases de datos no relacionales. Los principales gestores de bases de datos relacionales son los siguientes:</w:t>
+      </w:r>
+    </w:p>
+    <w:p>
+      <w:pPr>
+        <w:pStyle w:val="Prrafodelista"/>
+        <w:numPr>
+          <w:ilvl w:val="0"/>
+          <w:numId w:val="3"/>
+        </w:numPr>
+        <w:spacing w:line="360" w:lineRule="auto"/>
+        <w:rPr>
+          <w:rFonts w:ascii="Times New Roman" w:hAnsi="Times New Roman" w:cs="Times New Roman"/>
+        </w:rPr>
+      </w:pPr>
+      <w:proofErr w:type="spellStart"/>
+      <w:r>
+        <w:rPr>
+          <w:rFonts w:ascii="Times New Roman" w:hAnsi="Times New Roman" w:cs="Times New Roman"/>
+        </w:rPr>
+        <w:t>MySQL</w:t>
+      </w:r>
+      <w:proofErr w:type="spellEnd"/>
+    </w:p>
+    <w:p>
+      <w:pPr>
+        <w:pStyle w:val="Prrafodelista"/>
+        <w:numPr>
+          <w:ilvl w:val="0"/>
+          <w:numId w:val="3"/>
+        </w:numPr>
+        <w:spacing w:line="360" w:lineRule="auto"/>
+        <w:rPr>
+          <w:rFonts w:ascii="Times New Roman" w:hAnsi="Times New Roman" w:cs="Times New Roman"/>
+        </w:rPr>
+      </w:pPr>
+      <w:r>
+        <w:rPr>
+          <w:rFonts w:ascii="Times New Roman" w:hAnsi="Times New Roman" w:cs="Times New Roman"/>
+        </w:rPr>
+        <w:t>Oracle</w:t>
+      </w:r>
+    </w:p>
+    <w:p>
+      <w:pPr>
+        <w:pStyle w:val="Prrafodelista"/>
+        <w:numPr>
+          <w:ilvl w:val="0"/>
+          <w:numId w:val="3"/>
+        </w:numPr>
+        <w:spacing w:line="360" w:lineRule="auto"/>
+        <w:rPr>
+          <w:rFonts w:ascii="Times New Roman" w:hAnsi="Times New Roman" w:cs="Times New Roman"/>
+        </w:rPr>
+      </w:pPr>
+      <w:r>
+        <w:rPr>
+          <w:rFonts w:ascii="Times New Roman" w:hAnsi="Times New Roman" w:cs="Times New Roman"/>
+        </w:rPr>
+        <w:t>Microsoft SQL Server</w:t>
+      </w:r>
+    </w:p>
+    <w:p>
+      <w:pPr>
+        <w:spacing w:line="360" w:lineRule="auto"/>
+        <w:rPr>
+          <w:rFonts w:ascii="Times New Roman" w:hAnsi="Times New Roman" w:cs="Times New Roman"/>
+        </w:rPr>
+      </w:pPr>
+      <w:r>
+        <w:rPr>
+          <w:rFonts w:ascii="Times New Roman" w:hAnsi="Times New Roman" w:cs="Times New Roman"/>
+        </w:rPr>
+        <w:t>Aunque, como hemos comentado anteriormente, existen muchos más.</w:t>
+      </w:r>
+    </w:p>
+    <w:p>
+      <w:pPr>
+        <w:spacing w:line="360" w:lineRule="auto"/>
+        <w:rPr>
+          <w:rFonts w:ascii="Times New Roman" w:hAnsi="Times New Roman" w:cs="Times New Roman"/>
+        </w:rPr>
+      </w:pPr>
+    </w:p>
+    <w:p>
+      <w:pPr>
+        <w:spacing w:line="360" w:lineRule="auto"/>
+        <w:rPr>
+          <w:rFonts w:ascii="Times New Roman" w:hAnsi="Times New Roman" w:cs="Times New Roman"/>
+          <w:b/>
+        </w:rPr>
+      </w:pPr>
+      <w:r>
+        <w:rPr>
+          <w:rFonts w:ascii="Times New Roman" w:hAnsi="Times New Roman" w:cs="Times New Roman"/>
+          <w:b/>
+        </w:rPr>
+        <w:t>¿Cuándo usar una base de datos no relacional?</w:t>
+      </w:r>
+    </w:p>
+    <w:p>
+      <w:pPr>
+        <w:pStyle w:val="Prrafodelista"/>
+        <w:numPr>
+          <w:ilvl w:val="0"/>
+          <w:numId w:val="3"/>
+        </w:numPr>
+        <w:spacing w:line="360" w:lineRule="auto"/>
+        <w:rPr>
+          <w:rFonts w:ascii="Times New Roman" w:hAnsi="Times New Roman" w:cs="Times New Roman"/>
+          <w:b/>
+        </w:rPr>
+      </w:pPr>
+      <w:r>
+        <w:rPr>
+          <w:rFonts w:ascii="Times New Roman" w:hAnsi="Times New Roman" w:cs="Times New Roman"/>
+        </w:rPr>
+        <w:t xml:space="preserve">Cuando </w:t>
+      </w:r>
+      <w:r>
+        <w:rPr>
+          <w:rFonts w:ascii="Times New Roman" w:hAnsi="Times New Roman" w:cs="Times New Roman"/>
+        </w:rPr>
+        <w:t>se deben minimizar al máximo los posibles fallos.</w:t>
+      </w:r>
+    </w:p>
+    <w:p>
+      <w:pPr>
+        <w:pStyle w:val="Prrafodelista"/>
+        <w:numPr>
+          <w:ilvl w:val="0"/>
+          <w:numId w:val="3"/>
+        </w:numPr>
+        <w:spacing w:line="360" w:lineRule="auto"/>
+        <w:rPr>
+          <w:rFonts w:ascii="Times New Roman" w:hAnsi="Times New Roman" w:cs="Times New Roman"/>
+          <w:b/>
+        </w:rPr>
+      </w:pPr>
+      <w:r>
+        <w:rPr>
+          <w:rFonts w:ascii="Times New Roman" w:hAnsi="Times New Roman" w:cs="Times New Roman"/>
+        </w:rPr>
+        <w:t>Cuando es necesario estructurar la información.</w:t>
+      </w:r>
+    </w:p>
+    <w:p>
+      <w:pPr>
+        <w:pStyle w:val="Prrafodelista"/>
+        <w:numPr>
+          <w:ilvl w:val="0"/>
+          <w:numId w:val="3"/>
+        </w:numPr>
+        <w:spacing w:line="360" w:lineRule="auto"/>
+        <w:rPr>
+          <w:rFonts w:ascii="Times New Roman" w:hAnsi="Times New Roman" w:cs="Times New Roman"/>
+          <w:b/>
+        </w:rPr>
+      </w:pPr>
+      <w:r>
+        <w:rPr>
+          <w:rFonts w:ascii="Times New Roman" w:hAnsi="Times New Roman" w:cs="Times New Roman"/>
+        </w:rPr>
+        <w:t>Cuando sepamos que la información va a mantener una estructura consistente a lo largo del tiempo.</w:t>
+      </w:r>
+    </w:p>
+    <w:p>
+      <w:pPr>
+        <w:pStyle w:val="Prrafodelista"/>
+        <w:spacing w:line="360" w:lineRule="auto"/>
+        <w:rPr>
+          <w:rFonts w:ascii="Times New Roman" w:hAnsi="Times New Roman" w:cs="Times New Roman"/>
+          <w:b/>
+        </w:rPr>
+      </w:pPr>
+    </w:p>
+    <w:p>
+      <w:pPr>
+        <w:spacing w:line="360" w:lineRule="auto"/>
+        <w:rPr>
+          <w:rFonts w:ascii="Times New Roman" w:hAnsi="Times New Roman" w:cs="Times New Roman"/>
+          <w:b/>
+          <w:sz w:val="28"/>
+        </w:rPr>
+      </w:pPr>
+      <w:r>
+        <w:rPr>
+          <w:rFonts w:ascii="Times New Roman" w:hAnsi="Times New Roman" w:cs="Times New Roman"/>
+          <w:b/>
+          <w:sz w:val="28"/>
+        </w:rPr>
+        <w:t xml:space="preserve">Bases de </w:t>
+      </w:r>
+      <w:r>
+        <w:rPr>
+          <w:rFonts w:ascii="Times New Roman" w:hAnsi="Times New Roman" w:cs="Times New Roman"/>
+          <w:b/>
+          <w:sz w:val="28"/>
+        </w:rPr>
+        <w:t xml:space="preserve">no </w:t>
+      </w:r>
+      <w:r>
+        <w:rPr>
+          <w:rFonts w:ascii="Times New Roman" w:hAnsi="Times New Roman" w:cs="Times New Roman"/>
+          <w:b/>
+          <w:sz w:val="28"/>
+        </w:rPr>
+        <w:t>datos relacionales</w:t>
+      </w:r>
+      <w:r>
+        <w:rPr>
+          <w:rFonts w:ascii="Times New Roman" w:hAnsi="Times New Roman" w:cs="Times New Roman"/>
+          <w:b/>
+          <w:sz w:val="28"/>
+        </w:rPr>
+        <w:t xml:space="preserve"> o </w:t>
+      </w:r>
+      <w:proofErr w:type="spellStart"/>
+      <w:r>
+        <w:rPr>
+          <w:rFonts w:ascii="Times New Roman" w:hAnsi="Times New Roman" w:cs="Times New Roman"/>
+          <w:b/>
+          <w:sz w:val="28"/>
+        </w:rPr>
+        <w:t>NoSQL</w:t>
+      </w:r>
+      <w:proofErr w:type="spellEnd"/>
+    </w:p>
+    <w:p>
+      <w:pPr>
+        <w:spacing w:line="360" w:lineRule="auto"/>
+        <w:rPr>
+          <w:rFonts w:ascii="Times New Roman" w:hAnsi="Times New Roman" w:cs="Times New Roman"/>
+        </w:rPr>
+      </w:pPr>
+      <w:r>
+        <w:rPr>
+          <w:rFonts w:ascii="Times New Roman" w:hAnsi="Times New Roman" w:cs="Times New Roman"/>
+        </w:rPr>
+        <w:t xml:space="preserve">Una base de datos no relacional es cualquier base de datos que no siga el modelo de datos relacional. Estas bases de datos son optimizadas para datos sin esquema y de desempeño escalable. </w:t>
+      </w:r>
+    </w:p>
+    <w:p>
+      <w:pPr>
+        <w:spacing w:line="360" w:lineRule="auto"/>
+        <w:rPr>
+          <w:rFonts w:ascii="Times New Roman" w:hAnsi="Times New Roman" w:cs="Times New Roman"/>
+        </w:rPr>
+      </w:pPr>
+      <w:r>
+        <w:rPr>
+          <w:rFonts w:ascii="Times New Roman" w:hAnsi="Times New Roman" w:cs="Times New Roman"/>
+        </w:rPr>
+        <w:t>Existen distintos tipos de bases de datos relacionales según el modelo de datos utilizado. Los principales son los siguientes:</w:t>
+      </w:r>
+    </w:p>
+    <w:p>
+      <w:pPr>
+        <w:pStyle w:val="Prrafodelista"/>
+        <w:numPr>
+          <w:ilvl w:val="0"/>
+          <w:numId w:val="3"/>
+        </w:numPr>
+        <w:spacing w:line="360" w:lineRule="auto"/>
+        <w:rPr>
+          <w:rFonts w:ascii="Times New Roman" w:hAnsi="Times New Roman" w:cs="Times New Roman"/>
+        </w:rPr>
+      </w:pPr>
+      <w:r>
+        <w:rPr>
+          <w:rFonts w:ascii="Times New Roman" w:hAnsi="Times New Roman" w:cs="Times New Roman"/>
+        </w:rPr>
+        <w:t>Clave-valor.</w:t>
+      </w:r>
+    </w:p>
+    <w:p>
+      <w:pPr>
+        <w:pStyle w:val="Prrafodelista"/>
+        <w:numPr>
+          <w:ilvl w:val="0"/>
+          <w:numId w:val="3"/>
+        </w:numPr>
+        <w:spacing w:line="360" w:lineRule="auto"/>
+        <w:rPr>
+          <w:rFonts w:ascii="Times New Roman" w:hAnsi="Times New Roman" w:cs="Times New Roman"/>
+        </w:rPr>
+      </w:pPr>
+      <w:r>
+        <w:rPr>
+          <w:rFonts w:ascii="Times New Roman" w:hAnsi="Times New Roman" w:cs="Times New Roman"/>
+        </w:rPr>
+        <w:t>Gráficos.</w:t>
+      </w:r>
+    </w:p>
+    <w:p>
+      <w:pPr>
+        <w:pStyle w:val="Prrafodelista"/>
+        <w:numPr>
+          <w:ilvl w:val="0"/>
+          <w:numId w:val="3"/>
+        </w:numPr>
+        <w:spacing w:line="360" w:lineRule="auto"/>
+        <w:rPr>
+          <w:rFonts w:ascii="Times New Roman" w:hAnsi="Times New Roman" w:cs="Times New Roman"/>
+        </w:rPr>
+      </w:pPr>
+      <w:r>
+        <w:rPr>
+          <w:rFonts w:ascii="Times New Roman" w:hAnsi="Times New Roman" w:cs="Times New Roman"/>
+        </w:rPr>
+        <w:t>Documentos.</w:t>
+      </w:r>
+    </w:p>
+    <w:p>
+      <w:pPr>
+        <w:spacing w:line="360" w:lineRule="auto"/>
+        <w:rPr>
+          <w:rFonts w:ascii="Times New Roman" w:hAnsi="Times New Roman" w:cs="Times New Roman"/>
+          <w:b/>
+        </w:rPr>
+      </w:pPr>
+      <w:r>
+        <w:rPr>
+          <w:rFonts w:ascii="Times New Roman" w:hAnsi="Times New Roman" w:cs="Times New Roman"/>
+          <w:b/>
+        </w:rPr>
+        <w:t>Ventajas</w:t>
+      </w:r>
+    </w:p>
+    <w:p>
+      <w:pPr>
+        <w:spacing w:line="360" w:lineRule="auto"/>
+        <w:rPr>
+          <w:rFonts w:ascii="Times New Roman" w:hAnsi="Times New Roman" w:cs="Times New Roman"/>
+        </w:rPr>
+      </w:pPr>
+      <w:r>
+        <w:rPr>
+          <w:rFonts w:ascii="Times New Roman" w:hAnsi="Times New Roman" w:cs="Times New Roman"/>
+        </w:rPr>
+        <w:t>Las principales ventajas de las bases de datos no relacionales son las siguientes:</w:t>
+      </w:r>
+    </w:p>
+    <w:p>
+      <w:pPr>
+        <w:pStyle w:val="Prrafodelista"/>
+        <w:numPr>
+          <w:ilvl w:val="0"/>
+          <w:numId w:val="3"/>
+        </w:numPr>
+        <w:spacing w:line="360" w:lineRule="auto"/>
+        <w:rPr>
+          <w:rFonts w:ascii="Times New Roman" w:hAnsi="Times New Roman" w:cs="Times New Roman"/>
+        </w:rPr>
+      </w:pPr>
+      <w:r>
+        <w:rPr>
+          <w:rFonts w:ascii="Times New Roman" w:hAnsi="Times New Roman" w:cs="Times New Roman"/>
+        </w:rPr>
+        <w:t>Son más escalables que bases de datos SQL.</w:t>
+      </w:r>
+    </w:p>
+    <w:p>
+      <w:pPr>
+        <w:pStyle w:val="Prrafodelista"/>
+        <w:numPr>
+          <w:ilvl w:val="0"/>
+          <w:numId w:val="3"/>
+        </w:numPr>
+        <w:spacing w:line="360" w:lineRule="auto"/>
+        <w:rPr>
+          <w:rFonts w:ascii="Times New Roman" w:hAnsi="Times New Roman" w:cs="Times New Roman"/>
+        </w:rPr>
+      </w:pPr>
+      <w:r>
+        <w:rPr>
+          <w:rFonts w:ascii="Times New Roman" w:hAnsi="Times New Roman" w:cs="Times New Roman"/>
+        </w:rPr>
+        <w:t>La velocidad de respuesta suele ser mayor que las bases de datos relacionales.</w:t>
+      </w:r>
+    </w:p>
+    <w:p>
+      <w:pPr>
+        <w:pStyle w:val="Prrafodelista"/>
+        <w:numPr>
+          <w:ilvl w:val="0"/>
+          <w:numId w:val="3"/>
+        </w:numPr>
+        <w:spacing w:line="360" w:lineRule="auto"/>
+        <w:rPr>
+          <w:rFonts w:ascii="Times New Roman" w:hAnsi="Times New Roman" w:cs="Times New Roman"/>
+        </w:rPr>
+      </w:pPr>
+      <w:r>
+        <w:rPr>
+          <w:rFonts w:ascii="Times New Roman" w:hAnsi="Times New Roman" w:cs="Times New Roman"/>
+        </w:rPr>
+        <w:t>No necesitan ningún tipo de esquema.</w:t>
+      </w:r>
+    </w:p>
+    <w:p>
+      <w:pPr>
+        <w:pStyle w:val="Prrafodelista"/>
+        <w:numPr>
+          <w:ilvl w:val="0"/>
+          <w:numId w:val="3"/>
+        </w:numPr>
+        <w:spacing w:line="360" w:lineRule="auto"/>
+        <w:rPr>
+          <w:rFonts w:ascii="Times New Roman" w:hAnsi="Times New Roman" w:cs="Times New Roman"/>
+        </w:rPr>
+      </w:pPr>
+      <w:r>
+        <w:rPr>
+          <w:rFonts w:ascii="Times New Roman" w:hAnsi="Times New Roman" w:cs="Times New Roman"/>
+        </w:rPr>
+        <w:t>Permiten distribuir gran cantidad de datos.</w:t>
+      </w:r>
+    </w:p>
+    <w:p>
+      <w:pPr>
+        <w:spacing w:line="360" w:lineRule="auto"/>
+        <w:rPr>
+          <w:rFonts w:ascii="Times New Roman" w:hAnsi="Times New Roman" w:cs="Times New Roman"/>
+          <w:b/>
+        </w:rPr>
+      </w:pPr>
+      <w:r>
+        <w:rPr>
+          <w:rFonts w:ascii="Times New Roman" w:hAnsi="Times New Roman" w:cs="Times New Roman"/>
+          <w:b/>
+        </w:rPr>
+        <w:t>Desventajas</w:t>
+      </w:r>
+    </w:p>
+    <w:p>
+      <w:pPr>
+        <w:spacing w:line="360" w:lineRule="auto"/>
+        <w:rPr>
+          <w:rFonts w:ascii="Times New Roman" w:hAnsi="Times New Roman" w:cs="Times New Roman"/>
+        </w:rPr>
+      </w:pPr>
+      <w:r>
+        <w:rPr>
+          <w:rFonts w:ascii="Times New Roman" w:hAnsi="Times New Roman" w:cs="Times New Roman"/>
+        </w:rPr>
+        <w:t xml:space="preserve">Las principales desventajas </w:t>
+      </w:r>
+      <w:r>
+        <w:rPr>
+          <w:rFonts w:ascii="Times New Roman" w:hAnsi="Times New Roman" w:cs="Times New Roman"/>
+        </w:rPr>
+        <w:t>de las bases de datos no relacionales son las siguientes:</w:t>
+      </w:r>
+    </w:p>
+    <w:p>
+      <w:pPr>
+        <w:pStyle w:val="Prrafodelista"/>
+        <w:numPr>
+          <w:ilvl w:val="0"/>
+          <w:numId w:val="3"/>
+        </w:numPr>
+        <w:spacing w:line="360" w:lineRule="auto"/>
+        <w:rPr>
+          <w:rFonts w:ascii="Times New Roman" w:hAnsi="Times New Roman" w:cs="Times New Roman"/>
+        </w:rPr>
+      </w:pPr>
+      <w:r>
+        <w:rPr>
+          <w:rFonts w:ascii="Times New Roman" w:hAnsi="Times New Roman" w:cs="Times New Roman"/>
+        </w:rPr>
+        <w:t>Falta de estructuración en los datos.</w:t>
+      </w:r>
+    </w:p>
+    <w:p>
+      <w:pPr>
+        <w:pStyle w:val="Prrafodelista"/>
+        <w:numPr>
+          <w:ilvl w:val="0"/>
+          <w:numId w:val="3"/>
+        </w:numPr>
+        <w:spacing w:line="360" w:lineRule="auto"/>
+        <w:rPr>
+          <w:rFonts w:ascii="Times New Roman" w:hAnsi="Times New Roman" w:cs="Times New Roman"/>
+        </w:rPr>
+      </w:pPr>
+      <w:r>
+        <w:rPr>
+          <w:rFonts w:ascii="Times New Roman" w:hAnsi="Times New Roman" w:cs="Times New Roman"/>
+        </w:rPr>
+        <w:t>Problemas de incompatibilidad con instrucciones SQL.</w:t>
+      </w:r>
+    </w:p>
+    <w:p>
+      <w:pPr>
+        <w:pStyle w:val="Prrafodelista"/>
+        <w:numPr>
+          <w:ilvl w:val="0"/>
+          <w:numId w:val="3"/>
+        </w:numPr>
+        <w:spacing w:line="360" w:lineRule="auto"/>
+        <w:rPr>
+          <w:rFonts w:ascii="Times New Roman" w:hAnsi="Times New Roman" w:cs="Times New Roman"/>
+        </w:rPr>
+      </w:pPr>
+      <w:r>
+        <w:rPr>
+          <w:rFonts w:ascii="Times New Roman" w:hAnsi="Times New Roman" w:cs="Times New Roman"/>
+        </w:rPr>
+        <w:t>Falta de estandarización.</w:t>
+      </w:r>
+    </w:p>
+    <w:p>
+      <w:pPr>
+        <w:pStyle w:val="Prrafodelista"/>
+        <w:numPr>
+          <w:ilvl w:val="0"/>
+          <w:numId w:val="3"/>
+        </w:numPr>
+        <w:spacing w:line="360" w:lineRule="auto"/>
+        <w:rPr>
+          <w:rFonts w:ascii="Times New Roman" w:hAnsi="Times New Roman" w:cs="Times New Roman"/>
+        </w:rPr>
+      </w:pPr>
+      <w:r>
+        <w:rPr>
+          <w:rFonts w:ascii="Times New Roman" w:hAnsi="Times New Roman" w:cs="Times New Roman"/>
+        </w:rPr>
+        <w:t>Herramientas de administración pobres.</w:t>
+      </w:r>
+    </w:p>
+    <w:p>
+      <w:pPr>
+        <w:pStyle w:val="Prrafodelista"/>
+        <w:spacing w:line="360" w:lineRule="auto"/>
+        <w:rPr>
+          <w:rFonts w:ascii="Times New Roman" w:hAnsi="Times New Roman" w:cs="Times New Roman"/>
+        </w:rPr>
+      </w:pPr>
+    </w:p>
+    <w:p>
+      <w:pPr>
+        <w:spacing w:line="360" w:lineRule="auto"/>
+        <w:rPr>
+          <w:rFonts w:ascii="Times New Roman" w:hAnsi="Times New Roman" w:cs="Times New Roman"/>
+          <w:b/>
+        </w:rPr>
+      </w:pPr>
+      <w:r>
+        <w:rPr>
+          <w:rFonts w:ascii="Times New Roman" w:hAnsi="Times New Roman" w:cs="Times New Roman"/>
+          <w:b/>
+        </w:rPr>
+        <w:t>Principales gestores</w:t>
+      </w:r>
+    </w:p>
+    <w:p>
+      <w:pPr>
+        <w:spacing w:line="360" w:lineRule="auto"/>
+        <w:rPr>
+          <w:rFonts w:ascii="Times New Roman" w:hAnsi="Times New Roman" w:cs="Times New Roman"/>
+        </w:rPr>
+      </w:pPr>
+      <w:r>
+        <w:rPr>
+          <w:rFonts w:ascii="Times New Roman" w:hAnsi="Times New Roman" w:cs="Times New Roman"/>
+        </w:rPr>
+        <w:t xml:space="preserve">A medida que avanza el tiempo, las bases de datos no relacionales van tomando un papel más importante en el mundo de la informática y cada vez se encuentran en más proyectos. Esto es debido principalmente al aumento exponencial de datos que se </w:t>
+      </w:r>
+      <w:r>
+        <w:rPr>
+          <w:rFonts w:ascii="Times New Roman" w:hAnsi="Times New Roman" w:cs="Times New Roman"/>
+        </w:rPr>
+        <w:lastRenderedPageBreak/>
+        <w:t xml:space="preserve">produce año tras año y al </w:t>
+      </w:r>
+      <w:r>
+        <w:rPr>
+          <w:rFonts w:ascii="Times New Roman" w:hAnsi="Times New Roman" w:cs="Times New Roman"/>
+          <w:i/>
+        </w:rPr>
+        <w:t>Big Data</w:t>
+      </w:r>
+      <w:r>
+        <w:rPr>
+          <w:rFonts w:ascii="Times New Roman" w:hAnsi="Times New Roman" w:cs="Times New Roman"/>
+        </w:rPr>
+        <w:t xml:space="preserve">, ya que esta tecnología es mucho más escalable que las bases de datos relacionales, como ya hemos comentado con anterioridad. </w:t>
+      </w:r>
+    </w:p>
+    <w:p>
+      <w:pPr>
+        <w:spacing w:line="360" w:lineRule="auto"/>
+        <w:rPr>
+          <w:rFonts w:ascii="Times New Roman" w:hAnsi="Times New Roman" w:cs="Times New Roman"/>
+        </w:rPr>
+      </w:pPr>
+      <w:r>
+        <w:rPr>
+          <w:rFonts w:ascii="Times New Roman" w:hAnsi="Times New Roman" w:cs="Times New Roman"/>
+        </w:rPr>
+        <w:t>Debido al crecimiento, cada vez son más los gestores de bases de datos no relacionales que aparecen. Los principales son los siguientes:</w:t>
+      </w:r>
+    </w:p>
+    <w:p>
+      <w:pPr>
+        <w:pStyle w:val="Prrafodelista"/>
+        <w:numPr>
+          <w:ilvl w:val="0"/>
+          <w:numId w:val="3"/>
+        </w:numPr>
+        <w:spacing w:line="360" w:lineRule="auto"/>
+        <w:rPr>
+          <w:rFonts w:ascii="Times New Roman" w:hAnsi="Times New Roman" w:cs="Times New Roman"/>
+        </w:rPr>
+      </w:pPr>
+      <w:proofErr w:type="spellStart"/>
+      <w:r>
+        <w:rPr>
+          <w:rFonts w:ascii="Times New Roman" w:hAnsi="Times New Roman" w:cs="Times New Roman"/>
+        </w:rPr>
+        <w:t>MongoDB</w:t>
+      </w:r>
+      <w:proofErr w:type="spellEnd"/>
+    </w:p>
+    <w:p>
+      <w:pPr>
+        <w:pStyle w:val="Prrafodelista"/>
+        <w:numPr>
+          <w:ilvl w:val="0"/>
+          <w:numId w:val="3"/>
+        </w:numPr>
+        <w:spacing w:line="360" w:lineRule="auto"/>
+        <w:rPr>
+          <w:rFonts w:ascii="Times New Roman" w:hAnsi="Times New Roman" w:cs="Times New Roman"/>
+        </w:rPr>
+      </w:pPr>
+      <w:proofErr w:type="spellStart"/>
+      <w:r>
+        <w:rPr>
+          <w:rFonts w:ascii="Times New Roman" w:hAnsi="Times New Roman" w:cs="Times New Roman"/>
+        </w:rPr>
+        <w:t>Cassandra</w:t>
+      </w:r>
+      <w:proofErr w:type="spellEnd"/>
+    </w:p>
+    <w:p>
+      <w:pPr>
+        <w:pStyle w:val="Prrafodelista"/>
+        <w:numPr>
+          <w:ilvl w:val="0"/>
+          <w:numId w:val="3"/>
+        </w:numPr>
+        <w:spacing w:line="360" w:lineRule="auto"/>
+        <w:rPr>
+          <w:rFonts w:ascii="Times New Roman" w:hAnsi="Times New Roman" w:cs="Times New Roman"/>
+        </w:rPr>
+      </w:pPr>
+      <w:proofErr w:type="spellStart"/>
+      <w:r>
+        <w:rPr>
+          <w:rFonts w:ascii="Times New Roman" w:hAnsi="Times New Roman" w:cs="Times New Roman"/>
+        </w:rPr>
+        <w:t>DynamoDB</w:t>
+      </w:r>
+      <w:proofErr w:type="spellEnd"/>
+    </w:p>
+    <w:p>
+      <w:pPr>
+        <w:pStyle w:val="Prrafodelista"/>
+        <w:numPr>
+          <w:ilvl w:val="0"/>
+          <w:numId w:val="3"/>
+        </w:numPr>
+        <w:spacing w:line="360" w:lineRule="auto"/>
+        <w:rPr>
+          <w:rFonts w:ascii="Times New Roman" w:hAnsi="Times New Roman" w:cs="Times New Roman"/>
+        </w:rPr>
+      </w:pPr>
+      <w:proofErr w:type="spellStart"/>
+      <w:r>
+        <w:rPr>
+          <w:rFonts w:ascii="Times New Roman" w:hAnsi="Times New Roman" w:cs="Times New Roman"/>
+        </w:rPr>
+        <w:t>Redis</w:t>
+      </w:r>
+      <w:proofErr w:type="spellEnd"/>
+    </w:p>
+    <w:p>
+      <w:pPr>
+        <w:spacing w:line="360" w:lineRule="auto"/>
+        <w:rPr>
+          <w:rFonts w:ascii="Times New Roman" w:hAnsi="Times New Roman" w:cs="Times New Roman"/>
+        </w:rPr>
+      </w:pPr>
+      <w:r>
+        <w:rPr>
+          <w:rFonts w:ascii="Times New Roman" w:hAnsi="Times New Roman" w:cs="Times New Roman"/>
+        </w:rPr>
+        <w:t>Aunque existen muchas más, consideramos estas como las más importantes debido a la popularidad que tienen en la actualidad.</w:t>
+      </w:r>
+    </w:p>
+    <w:p>
+      <w:pPr>
+        <w:spacing w:line="360" w:lineRule="auto"/>
+        <w:rPr>
+          <w:rFonts w:ascii="Times New Roman" w:hAnsi="Times New Roman" w:cs="Times New Roman"/>
+        </w:rPr>
+      </w:pPr>
+    </w:p>
+    <w:p>
+      <w:pPr>
+        <w:spacing w:line="360" w:lineRule="auto"/>
+        <w:rPr>
+          <w:rFonts w:ascii="Times New Roman" w:hAnsi="Times New Roman" w:cs="Times New Roman"/>
+        </w:rPr>
+      </w:pPr>
+    </w:p>
+    <w:p>
+      <w:pPr>
+        <w:spacing w:line="360" w:lineRule="auto"/>
+        <w:rPr>
+          <w:rFonts w:ascii="Times New Roman" w:hAnsi="Times New Roman" w:cs="Times New Roman"/>
+          <w:b/>
+        </w:rPr>
+      </w:pPr>
+      <w:r>
+        <w:rPr>
+          <w:rFonts w:ascii="Times New Roman" w:hAnsi="Times New Roman" w:cs="Times New Roman"/>
+          <w:b/>
+        </w:rPr>
+        <w:t>¿Cuándo usar una base de datos no relacional?</w:t>
+      </w:r>
+    </w:p>
+    <w:p>
+      <w:pPr>
+        <w:pStyle w:val="Prrafodelista"/>
+        <w:numPr>
+          <w:ilvl w:val="0"/>
+          <w:numId w:val="3"/>
+        </w:numPr>
+        <w:spacing w:line="360" w:lineRule="auto"/>
+        <w:rPr>
+          <w:rFonts w:ascii="Times New Roman" w:hAnsi="Times New Roman" w:cs="Times New Roman"/>
+          <w:b/>
+        </w:rPr>
+      </w:pPr>
+      <w:r>
+        <w:rPr>
+          <w:rFonts w:ascii="Times New Roman" w:hAnsi="Times New Roman" w:cs="Times New Roman"/>
+        </w:rPr>
+        <w:t>Cuando los datos no se encuentran estructurados, es decir, con datos heterogéneos.</w:t>
+      </w:r>
+    </w:p>
+    <w:p>
+      <w:pPr>
+        <w:pStyle w:val="Prrafodelista"/>
+        <w:numPr>
+          <w:ilvl w:val="0"/>
+          <w:numId w:val="3"/>
+        </w:numPr>
+        <w:spacing w:line="360" w:lineRule="auto"/>
+        <w:rPr>
+          <w:rFonts w:ascii="Times New Roman" w:hAnsi="Times New Roman" w:cs="Times New Roman"/>
+          <w:b/>
+        </w:rPr>
+      </w:pPr>
+      <w:r>
+        <w:rPr>
+          <w:rFonts w:ascii="Times New Roman" w:hAnsi="Times New Roman" w:cs="Times New Roman"/>
+        </w:rPr>
+        <w:t>Cuando se debe procesar una cantidad muy grande de datos.</w:t>
+      </w:r>
+    </w:p>
+    <w:p>
+      <w:pPr>
+        <w:pStyle w:val="Prrafodelista"/>
+        <w:numPr>
+          <w:ilvl w:val="0"/>
+          <w:numId w:val="3"/>
+        </w:numPr>
+        <w:spacing w:line="360" w:lineRule="auto"/>
+        <w:rPr>
+          <w:rFonts w:ascii="Times New Roman" w:hAnsi="Times New Roman" w:cs="Times New Roman"/>
+          <w:b/>
+        </w:rPr>
+      </w:pPr>
+      <w:r>
+        <w:rPr>
+          <w:rFonts w:ascii="Times New Roman" w:hAnsi="Times New Roman" w:cs="Times New Roman"/>
+        </w:rPr>
+        <w:t>Cuando el tiempo de respuesta es crucial.</w:t>
+      </w:r>
+    </w:p>
+    <w:p>
+      <w:pPr>
+        <w:pStyle w:val="Prrafodelista"/>
+        <w:numPr>
+          <w:ilvl w:val="0"/>
+          <w:numId w:val="3"/>
+        </w:numPr>
+        <w:spacing w:line="360" w:lineRule="auto"/>
+        <w:rPr>
+          <w:rFonts w:ascii="Times New Roman" w:hAnsi="Times New Roman" w:cs="Times New Roman"/>
+          <w:b/>
+        </w:rPr>
+      </w:pPr>
+      <w:r>
+        <w:rPr>
+          <w:rFonts w:ascii="Times New Roman" w:hAnsi="Times New Roman" w:cs="Times New Roman"/>
+        </w:rPr>
+        <w:t>Cuando los datos van a crecer a altas velocidades.</w:t>
+      </w:r>
+    </w:p>
+    <w:p>
+      <w:pPr>
+        <w:spacing w:line="360" w:lineRule="auto"/>
+        <w:rPr>
+          <w:rFonts w:ascii="Times New Roman" w:hAnsi="Times New Roman" w:cs="Times New Roman"/>
+          <w:b/>
+        </w:rPr>
+      </w:pPr>
+    </w:p>
+    <w:p>
+      <w:pPr>
+        <w:spacing w:line="360" w:lineRule="auto"/>
+        <w:rPr>
+          <w:rFonts w:ascii="Times New Roman" w:hAnsi="Times New Roman" w:cs="Times New Roman"/>
+          <w:b/>
+          <w:sz w:val="28"/>
+        </w:rPr>
+      </w:pPr>
+      <w:r>
+        <w:rPr>
+          <w:rFonts w:ascii="Times New Roman" w:hAnsi="Times New Roman" w:cs="Times New Roman"/>
+          <w:b/>
+          <w:sz w:val="28"/>
+        </w:rPr>
+        <w:t xml:space="preserve">Tabla comparativa: SQL vs </w:t>
+      </w:r>
+      <w:proofErr w:type="spellStart"/>
+      <w:r>
+        <w:rPr>
+          <w:rFonts w:ascii="Times New Roman" w:hAnsi="Times New Roman" w:cs="Times New Roman"/>
+          <w:b/>
+          <w:sz w:val="28"/>
+        </w:rPr>
+        <w:t>NoSQL</w:t>
+      </w:r>
+      <w:proofErr w:type="spellEnd"/>
+    </w:p>
+    <w:p>
+      <w:pPr>
+        <w:spacing w:line="360" w:lineRule="auto"/>
+        <w:rPr>
+          <w:rFonts w:ascii="Times New Roman" w:hAnsi="Times New Roman" w:cs="Times New Roman"/>
+          <w:b/>
+        </w:rPr>
+      </w:pPr>
+    </w:p>
+    <w:tbl>
+      <w:tblPr>
+        <w:tblStyle w:val="Tablaconcuadrcula2-nfasis1"/>
+        <w:tblW w:w="5000" w:type="pct"/>
+        <w:tblBorders>
+          <w:top w:val="single" w:sz="2" w:space="0" w:color="7F7F7F" w:themeColor="text1" w:themeTint="80"/>
+          <w:left w:val="single" w:sz="2" w:space="0" w:color="7F7F7F" w:themeColor="text1" w:themeTint="80"/>
+          <w:bottom w:val="single" w:sz="2" w:space="0" w:color="7F7F7F" w:themeColor="text1" w:themeTint="80"/>
+          <w:right w:val="single" w:sz="2" w:space="0" w:color="7F7F7F" w:themeColor="text1" w:themeTint="80"/>
+          <w:insideH w:val="single" w:sz="6" w:space="0" w:color="7F7F7F" w:themeColor="text1" w:themeTint="80"/>
+          <w:insideV w:val="single" w:sz="6" w:space="0" w:color="7F7F7F" w:themeColor="text1" w:themeTint="80"/>
+        </w:tblBorders>
+        <w:tblLook w:val="04A0" w:firstRow="1" w:lastRow="0" w:firstColumn="1" w:lastColumn="0" w:noHBand="0" w:noVBand="1"/>
+      </w:tblPr>
+      <w:tblGrid>
+        <w:gridCol w:w="1496"/>
+        <w:gridCol w:w="3000"/>
+        <w:gridCol w:w="3996"/>
+      </w:tblGrid>
+      <w:tr>
+        <w:trPr>
+          <w:cnfStyle w:val="100000000000" w:firstRow="1" w:lastRow="0" w:firstColumn="0" w:lastColumn="0" w:oddVBand="0" w:evenVBand="0" w:oddHBand="0" w:evenHBand="0" w:firstRowFirstColumn="0" w:firstRowLastColumn="0" w:lastRowFirstColumn="0" w:lastRowLastColumn="0"/>
+        </w:trPr>
+        <w:tc>
+          <w:tcPr>
+            <w:cnfStyle w:val="001000000000" w:firstRow="0" w:lastRow="0" w:firstColumn="1" w:lastColumn="0" w:oddVBand="0" w:evenVBand="0" w:oddHBand="0" w:evenHBand="0" w:firstRowFirstColumn="0" w:firstRowLastColumn="0" w:lastRowFirstColumn="0" w:lastRowLastColumn="0"/>
+            <w:tcW w:w="881" w:type="pct"/>
+            <w:tcBorders>
+              <w:top w:val="none" w:sz="0" w:space="0" w:color="auto"/>
+              <w:bottom w:val="none" w:sz="0" w:space="0" w:color="auto"/>
+              <w:right w:val="none" w:sz="0" w:space="0" w:color="auto"/>
+            </w:tcBorders>
+          </w:tcPr>
+          <w:p>
+            <w:pPr>
+              <w:rPr>
+                <w:rFonts w:ascii="Times New Roman" w:eastAsia="Times New Roman" w:hAnsi="Times New Roman" w:cs="Times New Roman"/>
+                <w:color w:val="333333"/>
+                <w:sz w:val="21"/>
+                <w:szCs w:val="21"/>
+                <w:lang w:val="es-ES" w:eastAsia="es-ES_tradnl"/>
+              </w:rPr>
+            </w:pPr>
+          </w:p>
+        </w:tc>
+        <w:tc>
+          <w:tcPr>
+            <w:tcW w:w="0" w:type="auto"/>
+            <w:tcBorders>
+              <w:top w:val="none" w:sz="0" w:space="0" w:color="auto"/>
+              <w:left w:val="none" w:sz="0" w:space="0" w:color="auto"/>
+              <w:bottom w:val="none" w:sz="0" w:space="0" w:color="auto"/>
+              <w:right w:val="none" w:sz="0" w:space="0" w:color="auto"/>
+            </w:tcBorders>
+          </w:tcPr>
+          <w:p>
+            <w:pPr>
+              <w:cnfStyle w:val="100000000000" w:firstRow="1" w:lastRow="0" w:firstColumn="0" w:lastColumn="0" w:oddVBand="0" w:evenVBand="0" w:oddHBand="0" w:evenHBand="0" w:firstRowFirstColumn="0" w:firstRowLastColumn="0" w:lastRowFirstColumn="0" w:lastRowLastColumn="0"/>
+              <w:rPr>
+                <w:rFonts w:ascii="Times New Roman" w:eastAsia="Times New Roman" w:hAnsi="Times New Roman" w:cs="Times New Roman"/>
+                <w:color w:val="333333"/>
+                <w:szCs w:val="21"/>
+                <w:lang w:val="es-ES" w:eastAsia="es-ES_tradnl"/>
+              </w:rPr>
+            </w:pPr>
+            <w:r>
+              <w:rPr>
+                <w:rFonts w:ascii="Times New Roman" w:eastAsia="Times New Roman" w:hAnsi="Times New Roman" w:cs="Times New Roman"/>
+                <w:color w:val="333333"/>
+                <w:szCs w:val="21"/>
+                <w:lang w:val="es-ES" w:eastAsia="es-ES_tradnl"/>
+              </w:rPr>
+              <w:t>Bases de datos relacional</w:t>
+            </w:r>
+          </w:p>
+        </w:tc>
+        <w:tc>
+          <w:tcPr>
+            <w:tcW w:w="0" w:type="auto"/>
+            <w:tcBorders>
+              <w:top w:val="none" w:sz="0" w:space="0" w:color="auto"/>
+              <w:left w:val="none" w:sz="0" w:space="0" w:color="auto"/>
+              <w:bottom w:val="none" w:sz="0" w:space="0" w:color="auto"/>
+            </w:tcBorders>
+          </w:tcPr>
+          <w:p>
+            <w:pPr>
+              <w:cnfStyle w:val="100000000000" w:firstRow="1" w:lastRow="0" w:firstColumn="0" w:lastColumn="0" w:oddVBand="0" w:evenVBand="0" w:oddHBand="0" w:evenHBand="0" w:firstRowFirstColumn="0" w:firstRowLastColumn="0" w:lastRowFirstColumn="0" w:lastRowLastColumn="0"/>
+              <w:rPr>
+                <w:rFonts w:ascii="Times New Roman" w:eastAsia="Times New Roman" w:hAnsi="Times New Roman" w:cs="Times New Roman"/>
+                <w:color w:val="333333"/>
+                <w:szCs w:val="21"/>
+                <w:lang w:val="es-ES" w:eastAsia="es-ES_tradnl"/>
+              </w:rPr>
+            </w:pPr>
+            <w:r>
+              <w:rPr>
+                <w:rFonts w:ascii="Times New Roman" w:eastAsia="Times New Roman" w:hAnsi="Times New Roman" w:cs="Times New Roman"/>
+                <w:color w:val="333333"/>
+                <w:szCs w:val="21"/>
+                <w:lang w:val="es-ES" w:eastAsia="es-ES_tradnl"/>
+              </w:rPr>
+              <w:t>Bases de datos no relacional</w:t>
+            </w:r>
+          </w:p>
+        </w:tc>
+      </w:tr>
+      <w:tr>
+        <w:trPr>
+          <w:cnfStyle w:val="000000100000" w:firstRow="0" w:lastRow="0" w:firstColumn="0" w:lastColumn="0" w:oddVBand="0" w:evenVBand="0" w:oddHBand="1" w:evenHBand="0" w:firstRowFirstColumn="0" w:firstRowLastColumn="0" w:lastRowFirstColumn="0" w:lastRowLastColumn="0"/>
+        </w:trPr>
+        <w:tc>
+          <w:tcPr>
+            <w:cnfStyle w:val="001000000000" w:firstRow="0" w:lastRow="0" w:firstColumn="1" w:lastColumn="0" w:oddVBand="0" w:evenVBand="0" w:oddHBand="0" w:evenHBand="0" w:firstRowFirstColumn="0" w:firstRowLastColumn="0" w:lastRowFirstColumn="0" w:lastRowLastColumn="0"/>
+            <w:tcW w:w="881" w:type="pct"/>
+            <w:hideMark/>
+          </w:tcPr>
+          <w:p>
+            <w:pPr>
+              <w:rPr>
+                <w:rFonts w:ascii="Times New Roman" w:eastAsia="Times New Roman" w:hAnsi="Times New Roman" w:cs="Times New Roman"/>
+                <w:color w:val="333333"/>
+                <w:sz w:val="21"/>
+                <w:szCs w:val="21"/>
+                <w:lang w:val="es-ES" w:eastAsia="es-ES_tradnl"/>
+              </w:rPr>
+            </w:pPr>
+            <w:r>
+              <w:rPr>
+                <w:rFonts w:ascii="Times New Roman" w:eastAsia="Times New Roman" w:hAnsi="Times New Roman" w:cs="Times New Roman"/>
+                <w:color w:val="333333"/>
+                <w:sz w:val="21"/>
+                <w:szCs w:val="21"/>
+                <w:lang w:val="es-ES" w:eastAsia="es-ES_tradnl"/>
+              </w:rPr>
+              <w:t>Modelo de datos</w:t>
+            </w:r>
+          </w:p>
+        </w:tc>
+        <w:tc>
+          <w:tcPr>
+            <w:tcW w:w="0" w:type="auto"/>
+            <w:hideMark/>
+          </w:tcPr>
+          <w:p>
+            <w:pPr>
+              <w:cnfStyle w:val="000000100000" w:firstRow="0" w:lastRow="0" w:firstColumn="0" w:lastColumn="0" w:oddVBand="0" w:evenVBand="0" w:oddHBand="1" w:evenHBand="0" w:firstRowFirstColumn="0" w:firstRowLastColumn="0" w:lastRowFirstColumn="0" w:lastRowLastColumn="0"/>
+              <w:rPr>
+                <w:rFonts w:ascii="Times New Roman" w:eastAsia="Times New Roman" w:hAnsi="Times New Roman" w:cs="Times New Roman"/>
+                <w:color w:val="333333"/>
+                <w:sz w:val="21"/>
+                <w:szCs w:val="21"/>
+                <w:lang w:val="es-ES" w:eastAsia="es-ES_tradnl"/>
+              </w:rPr>
+            </w:pPr>
+            <w:r>
+              <w:rPr>
+                <w:rFonts w:ascii="Times New Roman" w:eastAsia="Times New Roman" w:hAnsi="Times New Roman" w:cs="Times New Roman"/>
+                <w:color w:val="333333"/>
+                <w:sz w:val="21"/>
+                <w:szCs w:val="21"/>
+                <w:lang w:val="es-ES" w:eastAsia="es-ES_tradnl"/>
+              </w:rPr>
+              <w:t>El modelo relacional normaliza los datos en tablas conformadas por filas y columnas. Un esquema define estrictamente las tablas, las filas, las columnas, los índices, las relaciones entre las tablas y otros elementos de las bases de datos.</w:t>
+            </w:r>
+          </w:p>
+        </w:tc>
+        <w:tc>
+          <w:tcPr>
+            <w:tcW w:w="0" w:type="auto"/>
+            <w:hideMark/>
+          </w:tcPr>
+          <w:p>
+            <w:pPr>
+              <w:cnfStyle w:val="000000100000" w:firstRow="0" w:lastRow="0" w:firstColumn="0" w:lastColumn="0" w:oddVBand="0" w:evenVBand="0" w:oddHBand="1" w:evenHBand="0" w:firstRowFirstColumn="0" w:firstRowLastColumn="0" w:lastRowFirstColumn="0" w:lastRowLastColumn="0"/>
+              <w:rPr>
+                <w:rFonts w:ascii="Times New Roman" w:eastAsia="Times New Roman" w:hAnsi="Times New Roman" w:cs="Times New Roman"/>
+                <w:color w:val="333333"/>
+                <w:sz w:val="21"/>
+                <w:szCs w:val="21"/>
+                <w:lang w:val="es-ES" w:eastAsia="es-ES_tradnl"/>
+              </w:rPr>
+            </w:pPr>
+            <w:r>
+              <w:rPr>
+                <w:rFonts w:ascii="Times New Roman" w:eastAsia="Times New Roman" w:hAnsi="Times New Roman" w:cs="Times New Roman"/>
+                <w:color w:val="333333"/>
+                <w:sz w:val="21"/>
+                <w:szCs w:val="21"/>
+                <w:lang w:val="es-ES" w:eastAsia="es-ES_tradnl"/>
+              </w:rPr>
+              <w:t xml:space="preserve">Las bases de datos </w:t>
+            </w:r>
+            <w:proofErr w:type="spellStart"/>
+            <w:r>
+              <w:rPr>
+                <w:rFonts w:ascii="Times New Roman" w:eastAsia="Times New Roman" w:hAnsi="Times New Roman" w:cs="Times New Roman"/>
+                <w:color w:val="333333"/>
+                <w:sz w:val="21"/>
+                <w:szCs w:val="21"/>
+                <w:lang w:val="es-ES" w:eastAsia="es-ES_tradnl"/>
+              </w:rPr>
+              <w:t>NoSQL</w:t>
+            </w:r>
+            <w:proofErr w:type="spellEnd"/>
+            <w:r>
+              <w:rPr>
+                <w:rFonts w:ascii="Times New Roman" w:eastAsia="Times New Roman" w:hAnsi="Times New Roman" w:cs="Times New Roman"/>
+                <w:color w:val="333333"/>
+                <w:sz w:val="21"/>
+                <w:szCs w:val="21"/>
+                <w:lang w:val="es-ES" w:eastAsia="es-ES_tradnl"/>
+              </w:rPr>
+              <w:t xml:space="preserve"> no suelen contener un esquema. Se suele utilizar una clave de partición para recuperar valores, conjuntos de columnas o documentos JSON o XML semiestructurados, así como otros documentos que contengan atributos de elementos relacionados.</w:t>
+            </w:r>
+          </w:p>
+        </w:tc>
+      </w:tr>
+      <w:tr>
+        <w:tc>
+          <w:tcPr>
+            <w:cnfStyle w:val="001000000000" w:firstRow="0" w:lastRow="0" w:firstColumn="1" w:lastColumn="0" w:oddVBand="0" w:evenVBand="0" w:oddHBand="0" w:evenHBand="0" w:firstRowFirstColumn="0" w:firstRowLastColumn="0" w:lastRowFirstColumn="0" w:lastRowLastColumn="0"/>
+            <w:tcW w:w="881" w:type="pct"/>
+            <w:hideMark/>
+          </w:tcPr>
+          <w:p>
+            <w:pPr>
+              <w:rPr>
+                <w:rFonts w:ascii="Times New Roman" w:eastAsia="Times New Roman" w:hAnsi="Times New Roman" w:cs="Times New Roman"/>
+                <w:color w:val="333333"/>
+                <w:sz w:val="21"/>
+                <w:szCs w:val="21"/>
+                <w:lang w:val="es-ES" w:eastAsia="es-ES_tradnl"/>
+              </w:rPr>
+            </w:pPr>
+            <w:r>
+              <w:rPr>
+                <w:rFonts w:ascii="Times New Roman" w:eastAsia="Times New Roman" w:hAnsi="Times New Roman" w:cs="Times New Roman"/>
+                <w:color w:val="333333"/>
+                <w:sz w:val="21"/>
+                <w:szCs w:val="21"/>
+                <w:lang w:val="es-ES" w:eastAsia="es-ES_tradnl"/>
+              </w:rPr>
+              <w:t>Desempeño</w:t>
+            </w:r>
+          </w:p>
+        </w:tc>
+        <w:tc>
+          <w:tcPr>
+            <w:tcW w:w="0" w:type="auto"/>
+            <w:hideMark/>
+          </w:tcPr>
+          <w:p>
+            <w:pPr>
+              <w:cnfStyle w:val="000000000000" w:firstRow="0" w:lastRow="0" w:firstColumn="0" w:lastColumn="0" w:oddVBand="0" w:evenVBand="0" w:oddHBand="0" w:evenHBand="0" w:firstRowFirstColumn="0" w:firstRowLastColumn="0" w:lastRowFirstColumn="0" w:lastRowLastColumn="0"/>
+              <w:rPr>
+                <w:rFonts w:ascii="Times New Roman" w:eastAsia="Times New Roman" w:hAnsi="Times New Roman" w:cs="Times New Roman"/>
+                <w:color w:val="333333"/>
+                <w:sz w:val="21"/>
+                <w:szCs w:val="21"/>
+                <w:lang w:val="es-ES" w:eastAsia="es-ES_tradnl"/>
+              </w:rPr>
+            </w:pPr>
+            <w:r>
+              <w:rPr>
+                <w:rFonts w:ascii="Times New Roman" w:eastAsia="Times New Roman" w:hAnsi="Times New Roman" w:cs="Times New Roman"/>
+                <w:color w:val="333333"/>
+                <w:sz w:val="21"/>
+                <w:szCs w:val="21"/>
+                <w:lang w:val="es-ES" w:eastAsia="es-ES_tradnl"/>
+              </w:rPr>
+              <w:t>Normalmente, el desempeño depende del subsistema de disco. Es necesaria la optimización de consultas, índices y estructura de tabla para lograr el máximo desempeño.</w:t>
+            </w:r>
+          </w:p>
+        </w:tc>
+        <w:tc>
+          <w:tcPr>
+            <w:tcW w:w="0" w:type="auto"/>
+            <w:hideMark/>
+          </w:tcPr>
+          <w:p>
+            <w:pPr>
+              <w:cnfStyle w:val="000000000000" w:firstRow="0" w:lastRow="0" w:firstColumn="0" w:lastColumn="0" w:oddVBand="0" w:evenVBand="0" w:oddHBand="0" w:evenHBand="0" w:firstRowFirstColumn="0" w:firstRowLastColumn="0" w:lastRowFirstColumn="0" w:lastRowLastColumn="0"/>
+              <w:rPr>
+                <w:rFonts w:ascii="Times New Roman" w:eastAsia="Times New Roman" w:hAnsi="Times New Roman" w:cs="Times New Roman"/>
+                <w:color w:val="333333"/>
+                <w:sz w:val="21"/>
+                <w:szCs w:val="21"/>
+                <w:lang w:val="es-ES" w:eastAsia="es-ES_tradnl"/>
+              </w:rPr>
+            </w:pPr>
+            <w:r>
+              <w:rPr>
+                <w:rFonts w:ascii="Times New Roman" w:eastAsia="Times New Roman" w:hAnsi="Times New Roman" w:cs="Times New Roman"/>
+                <w:color w:val="333333"/>
+                <w:sz w:val="21"/>
+                <w:szCs w:val="21"/>
+                <w:lang w:val="es-ES" w:eastAsia="es-ES_tradnl"/>
+              </w:rPr>
+              <w:t>El desempeño es, por lo ge</w:t>
+            </w:r>
+            <w:r>
+              <w:rPr>
+                <w:rFonts w:ascii="Times New Roman" w:eastAsia="Times New Roman" w:hAnsi="Times New Roman" w:cs="Times New Roman"/>
+                <w:color w:val="333333"/>
+                <w:sz w:val="21"/>
+                <w:szCs w:val="21"/>
+                <w:lang w:val="es-ES" w:eastAsia="es-ES_tradnl"/>
+              </w:rPr>
+              <w:t>neral, dependiente</w:t>
+            </w:r>
+            <w:r>
+              <w:rPr>
+                <w:rFonts w:ascii="Times New Roman" w:eastAsia="Times New Roman" w:hAnsi="Times New Roman" w:cs="Times New Roman"/>
+                <w:color w:val="333333"/>
+                <w:sz w:val="21"/>
+                <w:szCs w:val="21"/>
+                <w:lang w:val="es-ES" w:eastAsia="es-ES_tradnl"/>
+              </w:rPr>
+              <w:t xml:space="preserve"> del tamaño del clúster de hardware subyacente, la latencia de red y la aplicación que efectúa la llamada.</w:t>
+            </w:r>
+          </w:p>
+        </w:tc>
+      </w:tr>
+      <w:tr>
+        <w:trPr>
+          <w:cnfStyle w:val="000000100000" w:firstRow="0" w:lastRow="0" w:firstColumn="0" w:lastColumn="0" w:oddVBand="0" w:evenVBand="0" w:oddHBand="1" w:evenHBand="0" w:firstRowFirstColumn="0" w:firstRowLastColumn="0" w:lastRowFirstColumn="0" w:lastRowLastColumn="0"/>
+        </w:trPr>
+        <w:tc>
+          <w:tcPr>
+            <w:cnfStyle w:val="001000000000" w:firstRow="0" w:lastRow="0" w:firstColumn="1" w:lastColumn="0" w:oddVBand="0" w:evenVBand="0" w:oddHBand="0" w:evenHBand="0" w:firstRowFirstColumn="0" w:firstRowLastColumn="0" w:lastRowFirstColumn="0" w:lastRowLastColumn="0"/>
+            <w:tcW w:w="881" w:type="pct"/>
+            <w:hideMark/>
+          </w:tcPr>
+          <w:p>
+            <w:pPr>
+              <w:rPr>
+                <w:rFonts w:ascii="Times New Roman" w:eastAsia="Times New Roman" w:hAnsi="Times New Roman" w:cs="Times New Roman"/>
+                <w:color w:val="333333"/>
+                <w:sz w:val="21"/>
+                <w:szCs w:val="21"/>
+                <w:lang w:val="es-ES" w:eastAsia="es-ES_tradnl"/>
+              </w:rPr>
+            </w:pPr>
+            <w:r>
+              <w:rPr>
+                <w:rFonts w:ascii="Times New Roman" w:eastAsia="Times New Roman" w:hAnsi="Times New Roman" w:cs="Times New Roman"/>
+                <w:color w:val="333333"/>
+                <w:sz w:val="21"/>
+                <w:szCs w:val="21"/>
+                <w:lang w:val="es-ES" w:eastAsia="es-ES_tradnl"/>
+              </w:rPr>
+              <w:t>Escalado</w:t>
+            </w:r>
+          </w:p>
+        </w:tc>
+        <w:tc>
+          <w:tcPr>
+            <w:tcW w:w="0" w:type="auto"/>
+            <w:hideMark/>
+          </w:tcPr>
+          <w:p>
+            <w:pPr>
+              <w:cnfStyle w:val="000000100000" w:firstRow="0" w:lastRow="0" w:firstColumn="0" w:lastColumn="0" w:oddVBand="0" w:evenVBand="0" w:oddHBand="1" w:evenHBand="0" w:firstRowFirstColumn="0" w:firstRowLastColumn="0" w:lastRowFirstColumn="0" w:lastRowLastColumn="0"/>
+              <w:rPr>
+                <w:rFonts w:ascii="Times New Roman" w:eastAsia="Times New Roman" w:hAnsi="Times New Roman" w:cs="Times New Roman"/>
+                <w:color w:val="333333"/>
+                <w:sz w:val="21"/>
+                <w:szCs w:val="21"/>
+                <w:lang w:val="es-ES" w:eastAsia="es-ES_tradnl"/>
+              </w:rPr>
+            </w:pPr>
+            <w:r>
+              <w:rPr>
+                <w:rFonts w:ascii="Times New Roman" w:eastAsia="Times New Roman" w:hAnsi="Times New Roman" w:cs="Times New Roman"/>
+                <w:color w:val="333333"/>
+                <w:sz w:val="21"/>
+                <w:szCs w:val="21"/>
+                <w:lang w:val="es-ES" w:eastAsia="es-ES_tradnl"/>
+              </w:rPr>
+              <w:t>Lo más sencillo es ampliar la escala con un hardware más rápido. Se requieren inversiones adicionales para que las tablas relacionales abarquen un sistema distribuido.</w:t>
+            </w:r>
+          </w:p>
+        </w:tc>
+        <w:tc>
+          <w:tcPr>
+            <w:tcW w:w="0" w:type="auto"/>
+            <w:hideMark/>
+          </w:tcPr>
+          <w:p>
+            <w:pPr>
+              <w:cnfStyle w:val="000000100000" w:firstRow="0" w:lastRow="0" w:firstColumn="0" w:lastColumn="0" w:oddVBand="0" w:evenVBand="0" w:oddHBand="1" w:evenHBand="0" w:firstRowFirstColumn="0" w:firstRowLastColumn="0" w:lastRowFirstColumn="0" w:lastRowLastColumn="0"/>
+              <w:rPr>
+                <w:rFonts w:ascii="Times New Roman" w:eastAsia="Times New Roman" w:hAnsi="Times New Roman" w:cs="Times New Roman"/>
+                <w:color w:val="333333"/>
+                <w:sz w:val="21"/>
+                <w:szCs w:val="21"/>
+                <w:lang w:val="es-ES" w:eastAsia="es-ES_tradnl"/>
+              </w:rPr>
+            </w:pPr>
+            <w:r>
+              <w:rPr>
+                <w:rFonts w:ascii="Times New Roman" w:eastAsia="Times New Roman" w:hAnsi="Times New Roman" w:cs="Times New Roman"/>
+                <w:color w:val="333333"/>
+                <w:sz w:val="21"/>
+                <w:szCs w:val="21"/>
+                <w:lang w:val="es-ES" w:eastAsia="es-ES_tradnl"/>
+              </w:rPr>
+              <w:t>Está diseñada para escalar horizontalmente con clústeres distribuidos de hardware de bajo costo a fin de aumentar el nivel de procesamiento sin incrementar la latencia.</w:t>
+            </w:r>
+          </w:p>
+        </w:tc>
+      </w:tr>
+      <w:tr>
+        <w:tc>
+          <w:tcPr>
+            <w:cnfStyle w:val="001000000000" w:firstRow="0" w:lastRow="0" w:firstColumn="1" w:lastColumn="0" w:oddVBand="0" w:evenVBand="0" w:oddHBand="0" w:evenHBand="0" w:firstRowFirstColumn="0" w:firstRowLastColumn="0" w:lastRowFirstColumn="0" w:lastRowLastColumn="0"/>
+            <w:tcW w:w="881" w:type="pct"/>
+            <w:hideMark/>
+          </w:tcPr>
+          <w:p>
+            <w:pPr>
+              <w:rPr>
+                <w:rFonts w:ascii="Times New Roman" w:eastAsia="Times New Roman" w:hAnsi="Times New Roman" w:cs="Times New Roman"/>
+                <w:color w:val="333333"/>
+                <w:sz w:val="21"/>
+                <w:szCs w:val="21"/>
+                <w:lang w:val="es-ES" w:eastAsia="es-ES_tradnl"/>
+              </w:rPr>
+            </w:pPr>
+            <w:r>
+              <w:rPr>
+                <w:rFonts w:ascii="Times New Roman" w:eastAsia="Times New Roman" w:hAnsi="Times New Roman" w:cs="Times New Roman"/>
+                <w:color w:val="333333"/>
+                <w:sz w:val="21"/>
+                <w:szCs w:val="21"/>
+                <w:lang w:val="es-ES" w:eastAsia="es-ES_tradnl"/>
+              </w:rPr>
+              <w:lastRenderedPageBreak/>
+              <w:t>API</w:t>
+            </w:r>
+          </w:p>
+        </w:tc>
+        <w:tc>
+          <w:tcPr>
+            <w:tcW w:w="0" w:type="auto"/>
+            <w:hideMark/>
+          </w:tcPr>
+          <w:p>
+            <w:pPr>
+              <w:cnfStyle w:val="000000000000" w:firstRow="0" w:lastRow="0" w:firstColumn="0" w:lastColumn="0" w:oddVBand="0" w:evenVBand="0" w:oddHBand="0" w:evenHBand="0" w:firstRowFirstColumn="0" w:firstRowLastColumn="0" w:lastRowFirstColumn="0" w:lastRowLastColumn="0"/>
+              <w:rPr>
+                <w:rFonts w:ascii="Times New Roman" w:eastAsia="Times New Roman" w:hAnsi="Times New Roman" w:cs="Times New Roman"/>
+                <w:color w:val="333333"/>
+                <w:sz w:val="21"/>
+                <w:szCs w:val="21"/>
+                <w:lang w:val="es-ES" w:eastAsia="es-ES_tradnl"/>
+              </w:rPr>
+            </w:pPr>
+            <w:r>
+              <w:rPr>
+                <w:rFonts w:ascii="Times New Roman" w:eastAsia="Times New Roman" w:hAnsi="Times New Roman" w:cs="Times New Roman"/>
+                <w:color w:val="333333"/>
+                <w:sz w:val="21"/>
+                <w:szCs w:val="21"/>
+                <w:lang w:val="es-ES" w:eastAsia="es-ES_tradnl"/>
+              </w:rPr>
+              <w:t>Solicita almacenar y recuperar datos que están comunicados mediante consultas que se ajustan a un lenguaje de consulta estructurado (SQL).</w:t>
+            </w:r>
+          </w:p>
+        </w:tc>
+        <w:tc>
+          <w:tcPr>
+            <w:tcW w:w="0" w:type="auto"/>
+            <w:hideMark/>
+          </w:tcPr>
+          <w:p>
+            <w:pPr>
+              <w:cnfStyle w:val="000000000000" w:firstRow="0" w:lastRow="0" w:firstColumn="0" w:lastColumn="0" w:oddVBand="0" w:evenVBand="0" w:oddHBand="0" w:evenHBand="0" w:firstRowFirstColumn="0" w:firstRowLastColumn="0" w:lastRowFirstColumn="0" w:lastRowLastColumn="0"/>
+              <w:rPr>
+                <w:rFonts w:ascii="Times New Roman" w:eastAsia="Times New Roman" w:hAnsi="Times New Roman" w:cs="Times New Roman"/>
+                <w:color w:val="333333"/>
+                <w:sz w:val="21"/>
+                <w:szCs w:val="21"/>
+                <w:lang w:val="es-ES" w:eastAsia="es-ES_tradnl"/>
+              </w:rPr>
+            </w:pPr>
+            <w:r>
+              <w:rPr>
+                <w:rFonts w:ascii="Times New Roman" w:eastAsia="Times New Roman" w:hAnsi="Times New Roman" w:cs="Times New Roman"/>
+                <w:color w:val="333333"/>
+                <w:sz w:val="21"/>
+                <w:szCs w:val="21"/>
+                <w:lang w:val="es-ES" w:eastAsia="es-ES_tradnl"/>
+              </w:rPr>
+              <w:t>Las API basadas en objetos permiten a los desarrolladores almacenar y recuperar fácilmente estructuras de datos en memoria. Las claves de partición permiten que las aplicaciones busquen pares de clave-valor, conjuntos de columnas o documentos semiestructurados que contengan atributos y objetos de aplicación serializados.</w:t>
+            </w:r>
+          </w:p>
+        </w:tc>
+      </w:tr>
+      <w:tr>
+        <w:trPr>
+          <w:cnfStyle w:val="000000100000" w:firstRow="0" w:lastRow="0" w:firstColumn="0" w:lastColumn="0" w:oddVBand="0" w:evenVBand="0" w:oddHBand="1" w:evenHBand="0" w:firstRowFirstColumn="0" w:firstRowLastColumn="0" w:lastRowFirstColumn="0" w:lastRowLastColumn="0"/>
+        </w:trPr>
+        <w:tc>
+          <w:tcPr>
+            <w:cnfStyle w:val="001000000000" w:firstRow="0" w:lastRow="0" w:firstColumn="1" w:lastColumn="0" w:oddVBand="0" w:evenVBand="0" w:oddHBand="0" w:evenHBand="0" w:firstRowFirstColumn="0" w:firstRowLastColumn="0" w:lastRowFirstColumn="0" w:lastRowLastColumn="0"/>
+            <w:tcW w:w="881" w:type="pct"/>
+            <w:hideMark/>
+          </w:tcPr>
+          <w:p>
+            <w:pPr>
+              <w:rPr>
+                <w:rFonts w:ascii="Times New Roman" w:eastAsia="Times New Roman" w:hAnsi="Times New Roman" w:cs="Times New Roman"/>
+                <w:color w:val="333333"/>
+                <w:sz w:val="21"/>
+                <w:szCs w:val="21"/>
+                <w:lang w:val="es-ES" w:eastAsia="es-ES_tradnl"/>
+              </w:rPr>
+            </w:pPr>
+            <w:r>
+              <w:rPr>
+                <w:rFonts w:ascii="Times New Roman" w:eastAsia="Times New Roman" w:hAnsi="Times New Roman" w:cs="Times New Roman"/>
+                <w:color w:val="333333"/>
+                <w:sz w:val="21"/>
+                <w:szCs w:val="21"/>
+                <w:lang w:val="es-ES" w:eastAsia="es-ES_tradnl"/>
+              </w:rPr>
+              <w:t>Herramientas</w:t>
+            </w:r>
+          </w:p>
+        </w:tc>
+        <w:tc>
+          <w:tcPr>
+            <w:tcW w:w="0" w:type="auto"/>
+            <w:hideMark/>
+          </w:tcPr>
+          <w:p>
+            <w:pPr>
+              <w:cnfStyle w:val="000000100000" w:firstRow="0" w:lastRow="0" w:firstColumn="0" w:lastColumn="0" w:oddVBand="0" w:evenVBand="0" w:oddHBand="1" w:evenHBand="0" w:firstRowFirstColumn="0" w:firstRowLastColumn="0" w:lastRowFirstColumn="0" w:lastRowLastColumn="0"/>
+              <w:rPr>
+                <w:rFonts w:ascii="Times New Roman" w:eastAsia="Times New Roman" w:hAnsi="Times New Roman" w:cs="Times New Roman"/>
+                <w:color w:val="333333"/>
+                <w:sz w:val="21"/>
+                <w:szCs w:val="21"/>
+                <w:lang w:val="es-ES" w:eastAsia="es-ES_tradnl"/>
+              </w:rPr>
+            </w:pPr>
+            <w:r>
+              <w:rPr>
+                <w:rFonts w:ascii="Times New Roman" w:eastAsia="Times New Roman" w:hAnsi="Times New Roman" w:cs="Times New Roman"/>
+                <w:color w:val="333333"/>
+                <w:sz w:val="21"/>
+                <w:szCs w:val="21"/>
+                <w:lang w:val="es-ES" w:eastAsia="es-ES_tradnl"/>
+              </w:rPr>
+              <w:t>Las bases de datos SQL normalmente ofrecen un amplio conjunto de herramientas que simplifican el desarrollo de aplicaciones de base de datos.</w:t>
+            </w:r>
+          </w:p>
+        </w:tc>
+        <w:tc>
+          <w:tcPr>
+            <w:tcW w:w="0" w:type="auto"/>
+            <w:hideMark/>
+          </w:tcPr>
+          <w:p>
+            <w:pPr>
+              <w:cnfStyle w:val="000000100000" w:firstRow="0" w:lastRow="0" w:firstColumn="0" w:lastColumn="0" w:oddVBand="0" w:evenVBand="0" w:oddHBand="1" w:evenHBand="0" w:firstRowFirstColumn="0" w:firstRowLastColumn="0" w:lastRowFirstColumn="0" w:lastRowLastColumn="0"/>
+              <w:rPr>
+                <w:rFonts w:ascii="Times New Roman" w:eastAsia="Times New Roman" w:hAnsi="Times New Roman" w:cs="Times New Roman"/>
+                <w:color w:val="333333"/>
+                <w:sz w:val="21"/>
+                <w:szCs w:val="21"/>
+                <w:lang w:val="es-ES" w:eastAsia="es-ES_tradnl"/>
+              </w:rPr>
+            </w:pPr>
+            <w:r>
+              <w:rPr>
+                <w:rFonts w:ascii="Times New Roman" w:eastAsia="Times New Roman" w:hAnsi="Times New Roman" w:cs="Times New Roman"/>
+                <w:color w:val="333333"/>
+                <w:sz w:val="21"/>
+                <w:szCs w:val="21"/>
+                <w:lang w:val="es-ES" w:eastAsia="es-ES_tradnl"/>
+              </w:rPr>
+              <w:t xml:space="preserve">Las bases de datos </w:t>
+            </w:r>
+            <w:proofErr w:type="spellStart"/>
+            <w:r>
+              <w:rPr>
+                <w:rFonts w:ascii="Times New Roman" w:eastAsia="Times New Roman" w:hAnsi="Times New Roman" w:cs="Times New Roman"/>
+                <w:color w:val="333333"/>
+                <w:sz w:val="21"/>
+                <w:szCs w:val="21"/>
+                <w:lang w:val="es-ES" w:eastAsia="es-ES_tradnl"/>
+              </w:rPr>
+              <w:t>NoSQL</w:t>
+            </w:r>
+            <w:proofErr w:type="spellEnd"/>
+            <w:r>
+              <w:rPr>
+                <w:rFonts w:ascii="Times New Roman" w:eastAsia="Times New Roman" w:hAnsi="Times New Roman" w:cs="Times New Roman"/>
+                <w:color w:val="333333"/>
+                <w:sz w:val="21"/>
+                <w:szCs w:val="21"/>
+                <w:lang w:val="es-ES" w:eastAsia="es-ES_tradnl"/>
+              </w:rPr>
+              <w:t xml:space="preserve"> suelen ofrecer herramientas para administrar los clústeres y el escalado. Las aplicaciones representan la interfaz primaria de los datos subyacentes.</w:t>
+            </w:r>
+          </w:p>
+        </w:tc>
+      </w:tr>
+    </w:tbl>
+    <w:p>
+      <w:pPr>
+        <w:spacing w:line="360" w:lineRule="auto"/>
+        <w:rPr>
+          <w:rFonts w:ascii="Times New Roman" w:hAnsi="Times New Roman" w:cs="Times New Roman"/>
+        </w:rPr>
+      </w:pPr>
+    </w:p>
+    <w:p>
+      <w:pPr>
+        <w:spacing w:line="360" w:lineRule="auto"/>
+        <w:rPr>
+          <w:rFonts w:ascii="Times New Roman" w:hAnsi="Times New Roman" w:cs="Times New Roman"/>
+          <w:b/>
+        </w:rPr>
+      </w:pPr>
+    </w:p>
+    <w:p>
+      <w:pPr>
+        <w:spacing w:line="360" w:lineRule="auto"/>
+        <w:rPr>
+          <w:rFonts w:ascii="Times New Roman" w:hAnsi="Times New Roman" w:cs="Times New Roman"/>
+        </w:rPr>
+      </w:pPr>
+    </w:p>
+    <w:p>
+      <w:pPr>
         <w:pStyle w:val="text-justify"/>
         <w:spacing w:before="0" w:beforeAutospacing="0" w:line="360" w:lineRule="auto"/>
         <w:ind w:left="720"/>
         <w:rPr>
           <w:bCs/>
           <w:color w:val="000000"/>
+          <w:lang w:val="es-ES_tradnl"/>
         </w:rPr>
       </w:pPr>
     </w:p>
@@ -6824,7 +8758,6 @@
           <w:b/>
           <w:sz w:val="32"/>
         </w:rPr>
-        <w:lastRenderedPageBreak/>
         <w:t>Bibliografía</w:t>
       </w:r>
     </w:p>
@@ -8436,6 +10369,283 @@
       <w:u w:val="single"/>
     </w:rPr>
   </w:style>
+  <w:style w:type="table" w:styleId="Tablaconcuadrcula2-nfasis5">
+    <w:name w:val="Grid Table 2 Accent 5"/>
+    <w:basedOn w:val="Tablanormal"/>
+    <w:uiPriority w:val="47"/>
+    <w:rsid w:val="00DD65D6"/>
+    <w:tblPr>
+      <w:tblStyleRowBandSize w:val="1"/>
+      <w:tblStyleColBandSize w:val="1"/>
+      <w:tblBorders>
+        <w:top w:val="single" w:sz="2" w:space="0" w:color="9CC2E5" w:themeColor="accent5" w:themeTint="99"/>
+        <w:bottom w:val="single" w:sz="2" w:space="0" w:color="9CC2E5" w:themeColor="accent5" w:themeTint="99"/>
+        <w:insideH w:val="single" w:sz="2" w:space="0" w:color="9CC2E5" w:themeColor="accent5" w:themeTint="99"/>
+        <w:insideV w:val="single" w:sz="2" w:space="0" w:color="9CC2E5" w:themeColor="accent5" w:themeTint="99"/>
+      </w:tblBorders>
+    </w:tblPr>
+    <w:tblStylePr w:type="firstRow">
+      <w:rPr>
+        <w:b/>
+        <w:bCs/>
+      </w:rPr>
+      <w:tblPr/>
+      <w:tcPr>
+        <w:tcBorders>
+          <w:top w:val="nil"/>
+          <w:bottom w:val="single" w:sz="12" w:space="0" w:color="9CC2E5" w:themeColor="accent5" w:themeTint="99"/>
+          <w:insideH w:val="nil"/>
+          <w:insideV w:val="nil"/>
+        </w:tcBorders>
+        <w:shd w:val="clear" w:color="auto" w:fill="FFFFFF" w:themeFill="background1"/>
+      </w:tcPr>
+    </w:tblStylePr>
+    <w:tblStylePr w:type="lastRow">
+      <w:rPr>
+        <w:b/>
+        <w:bCs/>
+      </w:rPr>
+      <w:tblPr/>
+      <w:tcPr>
+        <w:tcBorders>
+          <w:top w:val="double" w:sz="2" w:space="0" w:color="9CC2E5" w:themeColor="accent5" w:themeTint="99"/>
+          <w:bottom w:val="nil"/>
+          <w:insideH w:val="nil"/>
+          <w:insideV w:val="nil"/>
+        </w:tcBorders>
+        <w:shd w:val="clear" w:color="auto" w:fill="FFFFFF" w:themeFill="background1"/>
+      </w:tcPr>
+    </w:tblStylePr>
+    <w:tblStylePr w:type="firstCol">
+      <w:rPr>
+        <w:b/>
+        <w:bCs/>
+      </w:rPr>
+    </w:tblStylePr>
+    <w:tblStylePr w:type="lastCol">
+      <w:rPr>
+        <w:b/>
+        <w:bCs/>
+      </w:rPr>
+    </w:tblStylePr>
+    <w:tblStylePr w:type="band1Vert">
+      <w:tblPr/>
+      <w:tcPr>
+        <w:shd w:val="clear" w:color="auto" w:fill="DEEAF6" w:themeFill="accent5" w:themeFillTint="33"/>
+      </w:tcPr>
+    </w:tblStylePr>
+    <w:tblStylePr w:type="band1Horz">
+      <w:tblPr/>
+      <w:tcPr>
+        <w:shd w:val="clear" w:color="auto" w:fill="DEEAF6" w:themeFill="accent5" w:themeFillTint="33"/>
+      </w:tcPr>
+    </w:tblStylePr>
+  </w:style>
+  <w:style w:type="table" w:styleId="Tablaconcuadrcula3-nfasis1">
+    <w:name w:val="Grid Table 3 Accent 1"/>
+    <w:basedOn w:val="Tablanormal"/>
+    <w:uiPriority w:val="48"/>
+    <w:rsid w:val="00DD65D6"/>
+    <w:tblPr>
+      <w:tblStyleRowBandSize w:val="1"/>
+      <w:tblStyleColBandSize w:val="1"/>
+      <w:tblBorders>
+        <w:top w:val="single" w:sz="4" w:space="0" w:color="8EAADB" w:themeColor="accent1" w:themeTint="99"/>
+        <w:left w:val="single" w:sz="4" w:space="0" w:color="8EAADB" w:themeColor="accent1" w:themeTint="99"/>
+        <w:bottom w:val="single" w:sz="4" w:space="0" w:color="8EAADB" w:themeColor="accent1" w:themeTint="99"/>
+        <w:right w:val="single" w:sz="4" w:space="0" w:color="8EAADB" w:themeColor="accent1" w:themeTint="99"/>
+        <w:insideH w:val="single" w:sz="4" w:space="0" w:color="8EAADB" w:themeColor="accent1" w:themeTint="99"/>
+        <w:insideV w:val="single" w:sz="4" w:space="0" w:color="8EAADB" w:themeColor="accent1" w:themeTint="99"/>
+      </w:tblBorders>
+    </w:tblPr>
+    <w:tblStylePr w:type="firstRow">
+      <w:rPr>
+        <w:b/>
+        <w:bCs/>
+      </w:rPr>
+      <w:tblPr/>
+      <w:tcPr>
+        <w:tcBorders>
+          <w:top w:val="nil"/>
+          <w:left w:val="nil"/>
+          <w:right w:val="nil"/>
+          <w:insideH w:val="nil"/>
+          <w:insideV w:val="nil"/>
+        </w:tcBorders>
+        <w:shd w:val="clear" w:color="auto" w:fill="FFFFFF" w:themeFill="background1"/>
+      </w:tcPr>
+    </w:tblStylePr>
+    <w:tblStylePr w:type="lastRow">
+      <w:rPr>
+        <w:b/>
+        <w:bCs/>
+      </w:rPr>
+      <w:tblPr/>
+      <w:tcPr>
+        <w:tcBorders>
+          <w:left w:val="nil"/>
+          <w:bottom w:val="nil"/>
+          <w:right w:val="nil"/>
+          <w:insideH w:val="nil"/>
+          <w:insideV w:val="nil"/>
+        </w:tcBorders>
+        <w:shd w:val="clear" w:color="auto" w:fill="FFFFFF" w:themeFill="background1"/>
+      </w:tcPr>
+    </w:tblStylePr>
+    <w:tblStylePr w:type="firstCol">
+      <w:pPr>
+        <w:jc w:val="right"/>
+      </w:pPr>
+      <w:rPr>
+        <w:i/>
+        <w:iCs/>
+      </w:rPr>
+      <w:tblPr/>
+      <w:tcPr>
+        <w:tcBorders>
+          <w:top w:val="nil"/>
+          <w:left w:val="nil"/>
+          <w:bottom w:val="nil"/>
+          <w:insideH w:val="nil"/>
+          <w:insideV w:val="nil"/>
+        </w:tcBorders>
+        <w:shd w:val="clear" w:color="auto" w:fill="FFFFFF" w:themeFill="background1"/>
+      </w:tcPr>
+    </w:tblStylePr>
+    <w:tblStylePr w:type="lastCol">
+      <w:rPr>
+        <w:i/>
+        <w:iCs/>
+      </w:rPr>
+      <w:tblPr/>
+      <w:tcPr>
+        <w:tcBorders>
+          <w:top w:val="nil"/>
+          <w:bottom w:val="nil"/>
+          <w:right w:val="nil"/>
+          <w:insideH w:val="nil"/>
+          <w:insideV w:val="nil"/>
+        </w:tcBorders>
+        <w:shd w:val="clear" w:color="auto" w:fill="FFFFFF" w:themeFill="background1"/>
+      </w:tcPr>
+    </w:tblStylePr>
+    <w:tblStylePr w:type="band1Vert">
+      <w:tblPr/>
+      <w:tcPr>
+        <w:shd w:val="clear" w:color="auto" w:fill="D9E2F3" w:themeFill="accent1" w:themeFillTint="33"/>
+      </w:tcPr>
+    </w:tblStylePr>
+    <w:tblStylePr w:type="band1Horz">
+      <w:tblPr/>
+      <w:tcPr>
+        <w:shd w:val="clear" w:color="auto" w:fill="D9E2F3" w:themeFill="accent1" w:themeFillTint="33"/>
+      </w:tcPr>
+    </w:tblStylePr>
+    <w:tblStylePr w:type="neCell">
+      <w:tblPr/>
+      <w:tcPr>
+        <w:tcBorders>
+          <w:bottom w:val="single" w:sz="4" w:space="0" w:color="8EAADB" w:themeColor="accent1" w:themeTint="99"/>
+        </w:tcBorders>
+      </w:tcPr>
+    </w:tblStylePr>
+    <w:tblStylePr w:type="nwCell">
+      <w:tblPr/>
+      <w:tcPr>
+        <w:tcBorders>
+          <w:bottom w:val="single" w:sz="4" w:space="0" w:color="8EAADB" w:themeColor="accent1" w:themeTint="99"/>
+        </w:tcBorders>
+      </w:tcPr>
+    </w:tblStylePr>
+    <w:tblStylePr w:type="seCell">
+      <w:tblPr/>
+      <w:tcPr>
+        <w:tcBorders>
+          <w:top w:val="single" w:sz="4" w:space="0" w:color="8EAADB" w:themeColor="accent1" w:themeTint="99"/>
+        </w:tcBorders>
+      </w:tcPr>
+    </w:tblStylePr>
+    <w:tblStylePr w:type="swCell">
+      <w:tblPr/>
+      <w:tcPr>
+        <w:tcBorders>
+          <w:top w:val="single" w:sz="4" w:space="0" w:color="8EAADB" w:themeColor="accent1" w:themeTint="99"/>
+        </w:tcBorders>
+      </w:tcPr>
+    </w:tblStylePr>
+  </w:style>
+  <w:style w:type="table" w:styleId="Tablaconcuadrcula2-nfasis1">
+    <w:name w:val="Grid Table 2 Accent 1"/>
+    <w:basedOn w:val="Tablanormal"/>
+    <w:uiPriority w:val="47"/>
+    <w:rsid w:val="00DD65D6"/>
+    <w:tblPr>
+      <w:tblStyleRowBandSize w:val="1"/>
+      <w:tblStyleColBandSize w:val="1"/>
+      <w:tblBorders>
+        <w:top w:val="single" w:sz="2" w:space="0" w:color="8EAADB" w:themeColor="accent1" w:themeTint="99"/>
+        <w:bottom w:val="single" w:sz="2" w:space="0" w:color="8EAADB" w:themeColor="accent1" w:themeTint="99"/>
+        <w:insideH w:val="single" w:sz="2" w:space="0" w:color="8EAADB" w:themeColor="accent1" w:themeTint="99"/>
+        <w:insideV w:val="single" w:sz="2" w:space="0" w:color="8EAADB" w:themeColor="accent1" w:themeTint="99"/>
+      </w:tblBorders>
+    </w:tblPr>
+    <w:tblStylePr w:type="firstRow">
+      <w:rPr>
+        <w:b/>
+        <w:bCs/>
+      </w:rPr>
+      <w:tblPr/>
+      <w:tcPr>
+        <w:tcBorders>
+          <w:top w:val="nil"/>
+          <w:bottom w:val="single" w:sz="12" w:space="0" w:color="8EAADB" w:themeColor="accent1" w:themeTint="99"/>
+          <w:insideH w:val="nil"/>
+          <w:insideV w:val="nil"/>
+        </w:tcBorders>
+        <w:shd w:val="clear" w:color="auto" w:fill="FFFFFF" w:themeFill="background1"/>
+      </w:tcPr>
+    </w:tblStylePr>
+    <w:tblStylePr w:type="lastRow">
+      <w:rPr>
+        <w:b/>
+        <w:bCs/>
+      </w:rPr>
+      <w:tblPr/>
+      <w:tcPr>
+        <w:tcBorders>
+          <w:top w:val="double" w:sz="2" w:space="0" w:color="8EAADB" w:themeColor="accent1" w:themeTint="99"/>
+          <w:bottom w:val="nil"/>
+          <w:insideH w:val="nil"/>
+          <w:insideV w:val="nil"/>
+        </w:tcBorders>
+        <w:shd w:val="clear" w:color="auto" w:fill="FFFFFF" w:themeFill="background1"/>
+      </w:tcPr>
+    </w:tblStylePr>
+    <w:tblStylePr w:type="firstCol">
+      <w:rPr>
+        <w:b/>
+        <w:bCs/>
+      </w:rPr>
+    </w:tblStylePr>
+    <w:tblStylePr w:type="lastCol">
+      <w:rPr>
+        <w:b/>
+        <w:bCs/>
+      </w:rPr>
+    </w:tblStylePr>
+    <w:tblStylePr w:type="band1Vert">
+      <w:tblPr/>
+      <w:tcPr>
+        <w:shd w:val="clear" w:color="auto" w:fill="D9E2F3" w:themeFill="accent1" w:themeFillTint="33"/>
+      </w:tcPr>
+    </w:tblStylePr>
+    <w:tblStylePr w:type="band1Horz">
+      <w:tblPr/>
+      <w:tcPr>
+        <w:shd w:val="clear" w:color="auto" w:fill="D9E2F3" w:themeFill="accent1" w:themeFillTint="33"/>
+      </w:tcPr>
+    </w:tblStylePr>
+  </w:style>
 </w:styles>
 </file>
 

</xml_diff>